<commit_message>
source code formatted, little improvements
</commit_message>
<xml_diff>
--- a/document/BachelorProjekt.docx
+++ b/document/BachelorProjekt.docx
@@ -827,7 +827,7 @@
           <w:iCs/>
           <w:sz w:val="28"/>
         </w:rPr>
-        <w:t>Oktober</w:t>
+        <w:t>Februar</w:t>
       </w:r>
       <w:r>
         <w:rPr>
@@ -843,7 +843,7 @@
           <w:iCs/>
           <w:sz w:val="28"/>
         </w:rPr>
-        <w:t>2010</w:t>
+        <w:t>2011</w:t>
       </w:r>
     </w:p>
     <w:p>
@@ -1155,10 +1155,6 @@
         <w:p>
           <w:pPr>
             <w:pStyle w:val="TOC1"/>
-            <w:tabs>
-              <w:tab w:val="left" w:pos="480"/>
-              <w:tab w:val="right" w:leader="dot" w:pos="9060"/>
-            </w:tabs>
             <w:rPr>
               <w:rFonts w:asciiTheme="minorHAnsi" w:eastAsiaTheme="minorEastAsia" w:hAnsiTheme="minorHAnsi" w:cstheme="minorBidi"/>
               <w:noProof/>
@@ -1185,7 +1181,7 @@
             </w:rPr>
             <w:fldChar w:fldCharType="separate"/>
           </w:r>
-          <w:hyperlink w:anchor="_Toc276901269" w:history="1">
+          <w:hyperlink w:anchor="_Toc285631253" w:history="1">
             <w:r>
               <w:rPr>
                 <w:rStyle w:val="Hyperlink"/>
@@ -1210,7 +1206,7 @@
                 <w:rFonts w:ascii="Times New Roman" w:hAnsi="Times New Roman"/>
                 <w:noProof/>
               </w:rPr>
-              <w:t>Einleitung</w:t>
+              <w:t>Einleitung und Motivation</w:t>
             </w:r>
             <w:r>
               <w:rPr>
@@ -1231,7 +1227,7 @@
                 <w:noProof/>
                 <w:webHidden/>
               </w:rPr>
-              <w:instrText xml:space="preserve"> PAGEREF _Toc276901269 \h </w:instrText>
+              <w:instrText xml:space="preserve"> PAGEREF _Toc285631253 \h </w:instrText>
             </w:r>
             <w:r>
               <w:rPr>
@@ -1265,10 +1261,6 @@
         <w:p>
           <w:pPr>
             <w:pStyle w:val="TOC2"/>
-            <w:tabs>
-              <w:tab w:val="left" w:pos="880"/>
-              <w:tab w:val="right" w:leader="dot" w:pos="9060"/>
-            </w:tabs>
             <w:rPr>
               <w:rFonts w:asciiTheme="minorHAnsi" w:eastAsiaTheme="minorEastAsia" w:hAnsiTheme="minorHAnsi" w:cstheme="minorBidi"/>
               <w:noProof/>
@@ -1277,7 +1269,7 @@
               <w:lang w:val="de-AT" w:eastAsia="de-AT"/>
             </w:rPr>
           </w:pPr>
-          <w:hyperlink w:anchor="_Toc276901270" w:history="1">
+          <w:hyperlink w:anchor="_Toc285631254" w:history="1">
             <w:r>
               <w:rPr>
                 <w:rStyle w:val="Hyperlink"/>
@@ -1321,7 +1313,7 @@
                 <w:noProof/>
                 <w:webHidden/>
               </w:rPr>
-              <w:instrText xml:space="preserve"> PAGEREF _Toc276901270 \h </w:instrText>
+              <w:instrText xml:space="preserve"> PAGEREF _Toc285631254 \h </w:instrText>
             </w:r>
             <w:r>
               <w:rPr>
@@ -1355,10 +1347,6 @@
         <w:p>
           <w:pPr>
             <w:pStyle w:val="TOC2"/>
-            <w:tabs>
-              <w:tab w:val="left" w:pos="880"/>
-              <w:tab w:val="right" w:leader="dot" w:pos="9060"/>
-            </w:tabs>
             <w:rPr>
               <w:rFonts w:asciiTheme="minorHAnsi" w:eastAsiaTheme="minorEastAsia" w:hAnsiTheme="minorHAnsi" w:cstheme="minorBidi"/>
               <w:noProof/>
@@ -1367,7 +1355,7 @@
               <w:lang w:val="de-AT" w:eastAsia="de-AT"/>
             </w:rPr>
           </w:pPr>
-          <w:hyperlink w:anchor="_Toc276901271" w:history="1">
+          <w:hyperlink w:anchor="_Toc285631255" w:history="1">
             <w:r>
               <w:rPr>
                 <w:rStyle w:val="Hyperlink"/>
@@ -1411,7 +1399,7 @@
                 <w:noProof/>
                 <w:webHidden/>
               </w:rPr>
-              <w:instrText xml:space="preserve"> PAGEREF _Toc276901271 \h </w:instrText>
+              <w:instrText xml:space="preserve"> PAGEREF _Toc285631255 \h </w:instrText>
             </w:r>
             <w:r>
               <w:rPr>
@@ -1445,10 +1433,6 @@
         <w:p>
           <w:pPr>
             <w:pStyle w:val="TOC1"/>
-            <w:tabs>
-              <w:tab w:val="left" w:pos="480"/>
-              <w:tab w:val="right" w:leader="dot" w:pos="9060"/>
-            </w:tabs>
             <w:rPr>
               <w:rFonts w:asciiTheme="minorHAnsi" w:eastAsiaTheme="minorEastAsia" w:hAnsiTheme="minorHAnsi" w:cstheme="minorBidi"/>
               <w:noProof/>
@@ -1457,7 +1441,7 @@
               <w:lang w:val="de-AT" w:eastAsia="de-AT"/>
             </w:rPr>
           </w:pPr>
-          <w:hyperlink w:anchor="_Toc276901272" w:history="1">
+          <w:hyperlink w:anchor="_Toc285631256" w:history="1">
             <w:r>
               <w:rPr>
                 <w:rStyle w:val="Hyperlink"/>
@@ -1503,7 +1487,7 @@
                 <w:noProof/>
                 <w:webHidden/>
               </w:rPr>
-              <w:instrText xml:space="preserve"> PAGEREF _Toc276901272 \h </w:instrText>
+              <w:instrText xml:space="preserve"> PAGEREF _Toc285631256 \h </w:instrText>
             </w:r>
             <w:r>
               <w:rPr>
@@ -1537,10 +1521,6 @@
         <w:p>
           <w:pPr>
             <w:pStyle w:val="TOC2"/>
-            <w:tabs>
-              <w:tab w:val="left" w:pos="880"/>
-              <w:tab w:val="right" w:leader="dot" w:pos="9060"/>
-            </w:tabs>
             <w:rPr>
               <w:rFonts w:asciiTheme="minorHAnsi" w:eastAsiaTheme="minorEastAsia" w:hAnsiTheme="minorHAnsi" w:cstheme="minorBidi"/>
               <w:noProof/>
@@ -1549,7 +1529,7 @@
               <w:lang w:val="de-AT" w:eastAsia="de-AT"/>
             </w:rPr>
           </w:pPr>
-          <w:hyperlink w:anchor="_Toc276901273" w:history="1">
+          <w:hyperlink w:anchor="_Toc285631257" w:history="1">
             <w:r>
               <w:rPr>
                 <w:rStyle w:val="Hyperlink"/>
@@ -1593,7 +1573,7 @@
                 <w:noProof/>
                 <w:webHidden/>
               </w:rPr>
-              <w:instrText xml:space="preserve"> PAGEREF _Toc276901273 \h </w:instrText>
+              <w:instrText xml:space="preserve"> PAGEREF _Toc285631257 \h </w:instrText>
             </w:r>
             <w:r>
               <w:rPr>
@@ -1627,10 +1607,6 @@
         <w:p>
           <w:pPr>
             <w:pStyle w:val="TOC2"/>
-            <w:tabs>
-              <w:tab w:val="left" w:pos="880"/>
-              <w:tab w:val="right" w:leader="dot" w:pos="9060"/>
-            </w:tabs>
             <w:rPr>
               <w:rFonts w:asciiTheme="minorHAnsi" w:eastAsiaTheme="minorEastAsia" w:hAnsiTheme="minorHAnsi" w:cstheme="minorBidi"/>
               <w:noProof/>
@@ -1639,7 +1615,7 @@
               <w:lang w:val="de-AT" w:eastAsia="de-AT"/>
             </w:rPr>
           </w:pPr>
-          <w:hyperlink w:anchor="_Toc276901274" w:history="1">
+          <w:hyperlink w:anchor="_Toc285631258" w:history="1">
             <w:r>
               <w:rPr>
                 <w:rStyle w:val="Hyperlink"/>
@@ -1683,7 +1659,7 @@
                 <w:noProof/>
                 <w:webHidden/>
               </w:rPr>
-              <w:instrText xml:space="preserve"> PAGEREF _Toc276901274 \h </w:instrText>
+              <w:instrText xml:space="preserve"> PAGEREF _Toc285631258 \h </w:instrText>
             </w:r>
             <w:r>
               <w:rPr>
@@ -1717,10 +1693,6 @@
         <w:p>
           <w:pPr>
             <w:pStyle w:val="TOC2"/>
-            <w:tabs>
-              <w:tab w:val="left" w:pos="880"/>
-              <w:tab w:val="right" w:leader="dot" w:pos="9060"/>
-            </w:tabs>
             <w:rPr>
               <w:rFonts w:asciiTheme="minorHAnsi" w:eastAsiaTheme="minorEastAsia" w:hAnsiTheme="minorHAnsi" w:cstheme="minorBidi"/>
               <w:noProof/>
@@ -1729,7 +1701,7 @@
               <w:lang w:val="de-AT" w:eastAsia="de-AT"/>
             </w:rPr>
           </w:pPr>
-          <w:hyperlink w:anchor="_Toc276901275" w:history="1">
+          <w:hyperlink w:anchor="_Toc285631259" w:history="1">
             <w:r>
               <w:rPr>
                 <w:rStyle w:val="Hyperlink"/>
@@ -1773,7 +1745,7 @@
                 <w:noProof/>
                 <w:webHidden/>
               </w:rPr>
-              <w:instrText xml:space="preserve"> PAGEREF _Toc276901275 \h </w:instrText>
+              <w:instrText xml:space="preserve"> PAGEREF _Toc285631259 \h </w:instrText>
             </w:r>
             <w:r>
               <w:rPr>
@@ -1807,10 +1779,6 @@
         <w:p>
           <w:pPr>
             <w:pStyle w:val="TOC3"/>
-            <w:tabs>
-              <w:tab w:val="left" w:pos="1320"/>
-              <w:tab w:val="right" w:leader="dot" w:pos="9060"/>
-            </w:tabs>
             <w:rPr>
               <w:rFonts w:asciiTheme="minorHAnsi" w:eastAsiaTheme="minorEastAsia" w:hAnsiTheme="minorHAnsi" w:cstheme="minorBidi"/>
               <w:noProof/>
@@ -1819,7 +1787,7 @@
               <w:lang w:val="de-AT" w:eastAsia="de-AT"/>
             </w:rPr>
           </w:pPr>
-          <w:hyperlink w:anchor="_Toc276901276" w:history="1">
+          <w:hyperlink w:anchor="_Toc285631260" w:history="1">
             <w:r>
               <w:rPr>
                 <w:rStyle w:val="Hyperlink"/>
@@ -1865,7 +1833,7 @@
                 <w:noProof/>
                 <w:webHidden/>
               </w:rPr>
-              <w:instrText xml:space="preserve"> PAGEREF _Toc276901276 \h </w:instrText>
+              <w:instrText xml:space="preserve"> PAGEREF _Toc285631260 \h </w:instrText>
             </w:r>
             <w:r>
               <w:rPr>
@@ -1899,10 +1867,6 @@
         <w:p>
           <w:pPr>
             <w:pStyle w:val="TOC3"/>
-            <w:tabs>
-              <w:tab w:val="left" w:pos="1320"/>
-              <w:tab w:val="right" w:leader="dot" w:pos="9060"/>
-            </w:tabs>
             <w:rPr>
               <w:rFonts w:asciiTheme="minorHAnsi" w:eastAsiaTheme="minorEastAsia" w:hAnsiTheme="minorHAnsi" w:cstheme="minorBidi"/>
               <w:noProof/>
@@ -1911,7 +1875,7 @@
               <w:lang w:val="de-AT" w:eastAsia="de-AT"/>
             </w:rPr>
           </w:pPr>
-          <w:hyperlink w:anchor="_Toc276901277" w:history="1">
+          <w:hyperlink w:anchor="_Toc285631261" w:history="1">
             <w:r>
               <w:rPr>
                 <w:rStyle w:val="Hyperlink"/>
@@ -1957,7 +1921,7 @@
                 <w:noProof/>
                 <w:webHidden/>
               </w:rPr>
-              <w:instrText xml:space="preserve"> PAGEREF _Toc276901277 \h </w:instrText>
+              <w:instrText xml:space="preserve"> PAGEREF _Toc285631261 \h </w:instrText>
             </w:r>
             <w:r>
               <w:rPr>
@@ -1991,10 +1955,6 @@
         <w:p>
           <w:pPr>
             <w:pStyle w:val="TOC1"/>
-            <w:tabs>
-              <w:tab w:val="left" w:pos="480"/>
-              <w:tab w:val="right" w:leader="dot" w:pos="9060"/>
-            </w:tabs>
             <w:rPr>
               <w:rFonts w:asciiTheme="minorHAnsi" w:eastAsiaTheme="minorEastAsia" w:hAnsiTheme="minorHAnsi" w:cstheme="minorBidi"/>
               <w:noProof/>
@@ -2003,7 +1963,7 @@
               <w:lang w:val="de-AT" w:eastAsia="de-AT"/>
             </w:rPr>
           </w:pPr>
-          <w:hyperlink w:anchor="_Toc276901278" w:history="1">
+          <w:hyperlink w:anchor="_Toc285631262" w:history="1">
             <w:r>
               <w:rPr>
                 <w:rStyle w:val="Hyperlink"/>
@@ -2049,7 +2009,7 @@
                 <w:noProof/>
                 <w:webHidden/>
               </w:rPr>
-              <w:instrText xml:space="preserve"> PAGEREF _Toc276901278 \h </w:instrText>
+              <w:instrText xml:space="preserve"> PAGEREF _Toc285631262 \h </w:instrText>
             </w:r>
             <w:r>
               <w:rPr>
@@ -2083,10 +2043,6 @@
         <w:p>
           <w:pPr>
             <w:pStyle w:val="TOC2"/>
-            <w:tabs>
-              <w:tab w:val="left" w:pos="880"/>
-              <w:tab w:val="right" w:leader="dot" w:pos="9060"/>
-            </w:tabs>
             <w:rPr>
               <w:rFonts w:asciiTheme="minorHAnsi" w:eastAsiaTheme="minorEastAsia" w:hAnsiTheme="minorHAnsi" w:cstheme="minorBidi"/>
               <w:noProof/>
@@ -2095,7 +2051,7 @@
               <w:lang w:val="de-AT" w:eastAsia="de-AT"/>
             </w:rPr>
           </w:pPr>
-          <w:hyperlink w:anchor="_Toc276901279" w:history="1">
+          <w:hyperlink w:anchor="_Toc285631263" w:history="1">
             <w:r>
               <w:rPr>
                 <w:rStyle w:val="Hyperlink"/>
@@ -2139,7 +2095,7 @@
                 <w:noProof/>
                 <w:webHidden/>
               </w:rPr>
-              <w:instrText xml:space="preserve"> PAGEREF _Toc276901279 \h </w:instrText>
+              <w:instrText xml:space="preserve"> PAGEREF _Toc285631263 \h </w:instrText>
             </w:r>
             <w:r>
               <w:rPr>
@@ -2173,10 +2129,6 @@
         <w:p>
           <w:pPr>
             <w:pStyle w:val="TOC2"/>
-            <w:tabs>
-              <w:tab w:val="left" w:pos="880"/>
-              <w:tab w:val="right" w:leader="dot" w:pos="9060"/>
-            </w:tabs>
             <w:rPr>
               <w:rFonts w:asciiTheme="minorHAnsi" w:eastAsiaTheme="minorEastAsia" w:hAnsiTheme="minorHAnsi" w:cstheme="minorBidi"/>
               <w:noProof/>
@@ -2185,7 +2137,7 @@
               <w:lang w:val="de-AT" w:eastAsia="de-AT"/>
             </w:rPr>
           </w:pPr>
-          <w:hyperlink w:anchor="_Toc276901280" w:history="1">
+          <w:hyperlink w:anchor="_Toc285631264" w:history="1">
             <w:r>
               <w:rPr>
                 <w:rStyle w:val="Hyperlink"/>
@@ -2229,7 +2181,7 @@
                 <w:noProof/>
                 <w:webHidden/>
               </w:rPr>
-              <w:instrText xml:space="preserve"> PAGEREF _Toc276901280 \h </w:instrText>
+              <w:instrText xml:space="preserve"> PAGEREF _Toc285631264 \h </w:instrText>
             </w:r>
             <w:r>
               <w:rPr>
@@ -2263,10 +2215,6 @@
         <w:p>
           <w:pPr>
             <w:pStyle w:val="TOC2"/>
-            <w:tabs>
-              <w:tab w:val="left" w:pos="880"/>
-              <w:tab w:val="right" w:leader="dot" w:pos="9060"/>
-            </w:tabs>
             <w:rPr>
               <w:rFonts w:asciiTheme="minorHAnsi" w:eastAsiaTheme="minorEastAsia" w:hAnsiTheme="minorHAnsi" w:cstheme="minorBidi"/>
               <w:noProof/>
@@ -2275,7 +2223,7 @@
               <w:lang w:val="de-AT" w:eastAsia="de-AT"/>
             </w:rPr>
           </w:pPr>
-          <w:hyperlink w:anchor="_Toc276901281" w:history="1">
+          <w:hyperlink w:anchor="_Toc285631265" w:history="1">
             <w:r>
               <w:rPr>
                 <w:rStyle w:val="Hyperlink"/>
@@ -2319,7 +2267,7 @@
                 <w:noProof/>
                 <w:webHidden/>
               </w:rPr>
-              <w:instrText xml:space="preserve"> PAGEREF _Toc276901281 \h </w:instrText>
+              <w:instrText xml:space="preserve"> PAGEREF _Toc285631265 \h </w:instrText>
             </w:r>
             <w:r>
               <w:rPr>
@@ -2353,10 +2301,6 @@
         <w:p>
           <w:pPr>
             <w:pStyle w:val="TOC2"/>
-            <w:tabs>
-              <w:tab w:val="left" w:pos="880"/>
-              <w:tab w:val="right" w:leader="dot" w:pos="9060"/>
-            </w:tabs>
             <w:rPr>
               <w:rFonts w:asciiTheme="minorHAnsi" w:eastAsiaTheme="minorEastAsia" w:hAnsiTheme="minorHAnsi" w:cstheme="minorBidi"/>
               <w:noProof/>
@@ -2365,7 +2309,7 @@
               <w:lang w:val="de-AT" w:eastAsia="de-AT"/>
             </w:rPr>
           </w:pPr>
-          <w:hyperlink w:anchor="_Toc276901282" w:history="1">
+          <w:hyperlink w:anchor="_Toc285631266" w:history="1">
             <w:r>
               <w:rPr>
                 <w:rStyle w:val="Hyperlink"/>
@@ -2409,7 +2353,7 @@
                 <w:noProof/>
                 <w:webHidden/>
               </w:rPr>
-              <w:instrText xml:space="preserve"> PAGEREF _Toc276901282 \h </w:instrText>
+              <w:instrText xml:space="preserve"> PAGEREF _Toc285631266 \h </w:instrText>
             </w:r>
             <w:r>
               <w:rPr>
@@ -2443,10 +2387,6 @@
         <w:p>
           <w:pPr>
             <w:pStyle w:val="TOC2"/>
-            <w:tabs>
-              <w:tab w:val="left" w:pos="880"/>
-              <w:tab w:val="right" w:leader="dot" w:pos="9060"/>
-            </w:tabs>
             <w:rPr>
               <w:rFonts w:asciiTheme="minorHAnsi" w:eastAsiaTheme="minorEastAsia" w:hAnsiTheme="minorHAnsi" w:cstheme="minorBidi"/>
               <w:noProof/>
@@ -2455,7 +2395,7 @@
               <w:lang w:val="de-AT" w:eastAsia="de-AT"/>
             </w:rPr>
           </w:pPr>
-          <w:hyperlink w:anchor="_Toc276901283" w:history="1">
+          <w:hyperlink w:anchor="_Toc285631267" w:history="1">
             <w:r>
               <w:rPr>
                 <w:rStyle w:val="Hyperlink"/>
@@ -2499,7 +2439,7 @@
                 <w:noProof/>
                 <w:webHidden/>
               </w:rPr>
-              <w:instrText xml:space="preserve"> PAGEREF _Toc276901283 \h </w:instrText>
+              <w:instrText xml:space="preserve"> PAGEREF _Toc285631267 \h </w:instrText>
             </w:r>
             <w:r>
               <w:rPr>
@@ -2532,11 +2472,7 @@
         </w:p>
         <w:p>
           <w:pPr>
-            <w:pStyle w:val="TOC2"/>
-            <w:tabs>
-              <w:tab w:val="left" w:pos="880"/>
-              <w:tab w:val="right" w:leader="dot" w:pos="9060"/>
-            </w:tabs>
+            <w:pStyle w:val="TOC3"/>
             <w:rPr>
               <w:rFonts w:asciiTheme="minorHAnsi" w:eastAsiaTheme="minorEastAsia" w:hAnsiTheme="minorHAnsi" w:cstheme="minorBidi"/>
               <w:noProof/>
@@ -2545,13 +2481,13 @@
               <w:lang w:val="de-AT" w:eastAsia="de-AT"/>
             </w:rPr>
           </w:pPr>
-          <w:hyperlink w:anchor="_Toc276901284" w:history="1">
+          <w:hyperlink w:anchor="_Toc285631268" w:history="1">
             <w:r>
               <w:rPr>
                 <w:rStyle w:val="Hyperlink"/>
                 <w:noProof/>
               </w:rPr>
-              <w:t>3.6.</w:t>
+              <w:t>3.5.1.</w:t>
             </w:r>
             <w:r>
               <w:rPr>
@@ -2568,7 +2504,7 @@
                 <w:rStyle w:val="Hyperlink"/>
                 <w:noProof/>
               </w:rPr>
-              <w:t>AST Traversierung</w:t>
+              <w:t>WhileStatement</w:t>
             </w:r>
             <w:r>
               <w:rPr>
@@ -2589,7 +2525,7 @@
                 <w:noProof/>
                 <w:webHidden/>
               </w:rPr>
-              <w:instrText xml:space="preserve"> PAGEREF _Toc276901284 \h </w:instrText>
+              <w:instrText xml:space="preserve"> PAGEREF _Toc285631268 \h </w:instrText>
             </w:r>
             <w:r>
               <w:rPr>
@@ -2609,7 +2545,7 @@
                 <w:noProof/>
                 <w:webHidden/>
               </w:rPr>
-              <w:t>16</w:t>
+              <w:t>14</w:t>
             </w:r>
             <w:r>
               <w:rPr>
@@ -2622,11 +2558,7 @@
         </w:p>
         <w:p>
           <w:pPr>
-            <w:pStyle w:val="TOC1"/>
-            <w:tabs>
-              <w:tab w:val="left" w:pos="480"/>
-              <w:tab w:val="right" w:leader="dot" w:pos="9060"/>
-            </w:tabs>
+            <w:pStyle w:val="TOC3"/>
             <w:rPr>
               <w:rFonts w:asciiTheme="minorHAnsi" w:eastAsiaTheme="minorEastAsia" w:hAnsiTheme="minorHAnsi" w:cstheme="minorBidi"/>
               <w:noProof/>
@@ -2635,14 +2567,13 @@
               <w:lang w:val="de-AT" w:eastAsia="de-AT"/>
             </w:rPr>
           </w:pPr>
-          <w:hyperlink w:anchor="_Toc276901285" w:history="1">
+          <w:hyperlink w:anchor="_Toc285631269" w:history="1">
             <w:r>
               <w:rPr>
                 <w:rStyle w:val="Hyperlink"/>
-                <w:rFonts w:ascii="Times New Roman" w:hAnsi="Times New Roman"/>
-                <w:noProof/>
-              </w:rPr>
-              <w:t>4.</w:t>
+                <w:noProof/>
+              </w:rPr>
+              <w:t>3.5.2.</w:t>
             </w:r>
             <w:r>
               <w:rPr>
@@ -2657,10 +2588,9 @@
             <w:r>
               <w:rPr>
                 <w:rStyle w:val="Hyperlink"/>
-                <w:rFonts w:ascii="Times New Roman" w:hAnsi="Times New Roman"/>
-                <w:noProof/>
-              </w:rPr>
-              <w:t>Zusammenfassung</w:t>
+                <w:noProof/>
+              </w:rPr>
+              <w:t>IfStatement</w:t>
             </w:r>
             <w:r>
               <w:rPr>
@@ -2681,7 +2611,7 @@
                 <w:noProof/>
                 <w:webHidden/>
               </w:rPr>
-              <w:instrText xml:space="preserve"> PAGEREF _Toc276901285 \h </w:instrText>
+              <w:instrText xml:space="preserve"> PAGEREF _Toc285631269 \h </w:instrText>
             </w:r>
             <w:r>
               <w:rPr>
@@ -2701,7 +2631,7 @@
                 <w:noProof/>
                 <w:webHidden/>
               </w:rPr>
-              <w:t>17</w:t>
+              <w:t>14</w:t>
             </w:r>
             <w:r>
               <w:rPr>
@@ -2714,11 +2644,7 @@
         </w:p>
         <w:p>
           <w:pPr>
-            <w:pStyle w:val="TOC1"/>
-            <w:tabs>
-              <w:tab w:val="left" w:pos="480"/>
-              <w:tab w:val="right" w:leader="dot" w:pos="9060"/>
-            </w:tabs>
+            <w:pStyle w:val="TOC3"/>
             <w:rPr>
               <w:rFonts w:asciiTheme="minorHAnsi" w:eastAsiaTheme="minorEastAsia" w:hAnsiTheme="minorHAnsi" w:cstheme="minorBidi"/>
               <w:noProof/>
@@ -2727,14 +2653,13 @@
               <w:lang w:val="de-AT" w:eastAsia="de-AT"/>
             </w:rPr>
           </w:pPr>
-          <w:hyperlink w:anchor="_Toc276901286" w:history="1">
+          <w:hyperlink w:anchor="_Toc285631270" w:history="1">
             <w:r>
               <w:rPr>
                 <w:rStyle w:val="Hyperlink"/>
-                <w:rFonts w:ascii="Times New Roman" w:hAnsi="Times New Roman"/>
-                <w:noProof/>
-              </w:rPr>
-              <w:t>5.</w:t>
+                <w:noProof/>
+              </w:rPr>
+              <w:t>3.5.3.</w:t>
             </w:r>
             <w:r>
               <w:rPr>
@@ -2749,9 +2674,356 @@
             <w:r>
               <w:rPr>
                 <w:rStyle w:val="Hyperlink"/>
+                <w:noProof/>
+              </w:rPr>
+              <w:t>LogicalExpression</w:t>
+            </w:r>
+            <w:r>
+              <w:rPr>
+                <w:noProof/>
+                <w:webHidden/>
+              </w:rPr>
+              <w:tab/>
+            </w:r>
+            <w:r>
+              <w:rPr>
+                <w:noProof/>
+                <w:webHidden/>
+              </w:rPr>
+              <w:fldChar w:fldCharType="begin"/>
+            </w:r>
+            <w:r>
+              <w:rPr>
+                <w:noProof/>
+                <w:webHidden/>
+              </w:rPr>
+              <w:instrText xml:space="preserve"> PAGEREF _Toc285631270 \h </w:instrText>
+            </w:r>
+            <w:r>
+              <w:rPr>
+                <w:noProof/>
+                <w:webHidden/>
+              </w:rPr>
+            </w:r>
+            <w:r>
+              <w:rPr>
+                <w:noProof/>
+                <w:webHidden/>
+              </w:rPr>
+              <w:fldChar w:fldCharType="separate"/>
+            </w:r>
+            <w:r>
+              <w:rPr>
+                <w:noProof/>
+                <w:webHidden/>
+              </w:rPr>
+              <w:t>15</w:t>
+            </w:r>
+            <w:r>
+              <w:rPr>
+                <w:noProof/>
+                <w:webHidden/>
+              </w:rPr>
+              <w:fldChar w:fldCharType="end"/>
+            </w:r>
+          </w:hyperlink>
+        </w:p>
+        <w:p>
+          <w:pPr>
+            <w:pStyle w:val="TOC3"/>
+            <w:rPr>
+              <w:rFonts w:asciiTheme="minorHAnsi" w:eastAsiaTheme="minorEastAsia" w:hAnsiTheme="minorHAnsi" w:cstheme="minorBidi"/>
+              <w:noProof/>
+              <w:sz w:val="22"/>
+              <w:szCs w:val="22"/>
+              <w:lang w:val="de-AT" w:eastAsia="de-AT"/>
+            </w:rPr>
+          </w:pPr>
+          <w:hyperlink w:anchor="_Toc285631271" w:history="1">
+            <w:r>
+              <w:rPr>
+                <w:rStyle w:val="Hyperlink"/>
+                <w:noProof/>
+              </w:rPr>
+              <w:t>3.5.4.</w:t>
+            </w:r>
+            <w:r>
+              <w:rPr>
+                <w:rFonts w:asciiTheme="minorHAnsi" w:eastAsiaTheme="minorEastAsia" w:hAnsiTheme="minorHAnsi" w:cstheme="minorBidi"/>
+                <w:noProof/>
+                <w:sz w:val="22"/>
+                <w:szCs w:val="22"/>
+                <w:lang w:val="de-AT" w:eastAsia="de-AT"/>
+              </w:rPr>
+              <w:tab/>
+            </w:r>
+            <w:r>
+              <w:rPr>
+                <w:rStyle w:val="Hyperlink"/>
+                <w:noProof/>
+              </w:rPr>
+              <w:t>ConstantDeclaration</w:t>
+            </w:r>
+            <w:r>
+              <w:rPr>
+                <w:noProof/>
+                <w:webHidden/>
+              </w:rPr>
+              <w:tab/>
+            </w:r>
+            <w:r>
+              <w:rPr>
+                <w:noProof/>
+                <w:webHidden/>
+              </w:rPr>
+              <w:fldChar w:fldCharType="begin"/>
+            </w:r>
+            <w:r>
+              <w:rPr>
+                <w:noProof/>
+                <w:webHidden/>
+              </w:rPr>
+              <w:instrText xml:space="preserve"> PAGEREF _Toc285631271 \h </w:instrText>
+            </w:r>
+            <w:r>
+              <w:rPr>
+                <w:noProof/>
+                <w:webHidden/>
+              </w:rPr>
+            </w:r>
+            <w:r>
+              <w:rPr>
+                <w:noProof/>
+                <w:webHidden/>
+              </w:rPr>
+              <w:fldChar w:fldCharType="separate"/>
+            </w:r>
+            <w:r>
+              <w:rPr>
+                <w:noProof/>
+                <w:webHidden/>
+              </w:rPr>
+              <w:t>16</w:t>
+            </w:r>
+            <w:r>
+              <w:rPr>
+                <w:noProof/>
+                <w:webHidden/>
+              </w:rPr>
+              <w:fldChar w:fldCharType="end"/>
+            </w:r>
+          </w:hyperlink>
+        </w:p>
+        <w:p>
+          <w:pPr>
+            <w:pStyle w:val="TOC2"/>
+            <w:rPr>
+              <w:rFonts w:asciiTheme="minorHAnsi" w:eastAsiaTheme="minorEastAsia" w:hAnsiTheme="minorHAnsi" w:cstheme="minorBidi"/>
+              <w:noProof/>
+              <w:sz w:val="22"/>
+              <w:szCs w:val="22"/>
+              <w:lang w:val="de-AT" w:eastAsia="de-AT"/>
+            </w:rPr>
+          </w:pPr>
+          <w:hyperlink w:anchor="_Toc285631272" w:history="1">
+            <w:r>
+              <w:rPr>
+                <w:rStyle w:val="Hyperlink"/>
+                <w:noProof/>
+              </w:rPr>
+              <w:t>3.6.</w:t>
+            </w:r>
+            <w:r>
+              <w:rPr>
+                <w:rFonts w:asciiTheme="minorHAnsi" w:eastAsiaTheme="minorEastAsia" w:hAnsiTheme="minorHAnsi" w:cstheme="minorBidi"/>
+                <w:noProof/>
+                <w:sz w:val="22"/>
+                <w:szCs w:val="22"/>
+                <w:lang w:val="de-AT" w:eastAsia="de-AT"/>
+              </w:rPr>
+              <w:tab/>
+            </w:r>
+            <w:r>
+              <w:rPr>
+                <w:rStyle w:val="Hyperlink"/>
+                <w:noProof/>
+              </w:rPr>
+              <w:t>AST Traversierung</w:t>
+            </w:r>
+            <w:r>
+              <w:rPr>
+                <w:noProof/>
+                <w:webHidden/>
+              </w:rPr>
+              <w:tab/>
+            </w:r>
+            <w:r>
+              <w:rPr>
+                <w:noProof/>
+                <w:webHidden/>
+              </w:rPr>
+              <w:fldChar w:fldCharType="begin"/>
+            </w:r>
+            <w:r>
+              <w:rPr>
+                <w:noProof/>
+                <w:webHidden/>
+              </w:rPr>
+              <w:instrText xml:space="preserve"> PAGEREF _Toc285631272 \h </w:instrText>
+            </w:r>
+            <w:r>
+              <w:rPr>
+                <w:noProof/>
+                <w:webHidden/>
+              </w:rPr>
+            </w:r>
+            <w:r>
+              <w:rPr>
+                <w:noProof/>
+                <w:webHidden/>
+              </w:rPr>
+              <w:fldChar w:fldCharType="separate"/>
+            </w:r>
+            <w:r>
+              <w:rPr>
+                <w:noProof/>
+                <w:webHidden/>
+              </w:rPr>
+              <w:t>16</w:t>
+            </w:r>
+            <w:r>
+              <w:rPr>
+                <w:noProof/>
+                <w:webHidden/>
+              </w:rPr>
+              <w:fldChar w:fldCharType="end"/>
+            </w:r>
+          </w:hyperlink>
+        </w:p>
+        <w:p>
+          <w:pPr>
+            <w:pStyle w:val="TOC1"/>
+            <w:rPr>
+              <w:rFonts w:asciiTheme="minorHAnsi" w:eastAsiaTheme="minorEastAsia" w:hAnsiTheme="minorHAnsi" w:cstheme="minorBidi"/>
+              <w:noProof/>
+              <w:sz w:val="22"/>
+              <w:szCs w:val="22"/>
+              <w:lang w:val="de-AT" w:eastAsia="de-AT"/>
+            </w:rPr>
+          </w:pPr>
+          <w:hyperlink w:anchor="_Toc285631273" w:history="1">
+            <w:r>
+              <w:rPr>
+                <w:rStyle w:val="Hyperlink"/>
                 <w:rFonts w:ascii="Times New Roman" w:hAnsi="Times New Roman"/>
                 <w:noProof/>
               </w:rPr>
+              <w:t>4.</w:t>
+            </w:r>
+            <w:r>
+              <w:rPr>
+                <w:rFonts w:asciiTheme="minorHAnsi" w:eastAsiaTheme="minorEastAsia" w:hAnsiTheme="minorHAnsi" w:cstheme="minorBidi"/>
+                <w:noProof/>
+                <w:sz w:val="22"/>
+                <w:szCs w:val="22"/>
+                <w:lang w:val="de-AT" w:eastAsia="de-AT"/>
+              </w:rPr>
+              <w:tab/>
+            </w:r>
+            <w:r>
+              <w:rPr>
+                <w:rStyle w:val="Hyperlink"/>
+                <w:rFonts w:ascii="Times New Roman" w:hAnsi="Times New Roman"/>
+                <w:noProof/>
+              </w:rPr>
+              <w:t>Zusammenfassung</w:t>
+            </w:r>
+            <w:r>
+              <w:rPr>
+                <w:noProof/>
+                <w:webHidden/>
+              </w:rPr>
+              <w:tab/>
+            </w:r>
+            <w:r>
+              <w:rPr>
+                <w:noProof/>
+                <w:webHidden/>
+              </w:rPr>
+              <w:fldChar w:fldCharType="begin"/>
+            </w:r>
+            <w:r>
+              <w:rPr>
+                <w:noProof/>
+                <w:webHidden/>
+              </w:rPr>
+              <w:instrText xml:space="preserve"> PAGEREF _Toc285631273 \h </w:instrText>
+            </w:r>
+            <w:r>
+              <w:rPr>
+                <w:noProof/>
+                <w:webHidden/>
+              </w:rPr>
+            </w:r>
+            <w:r>
+              <w:rPr>
+                <w:noProof/>
+                <w:webHidden/>
+              </w:rPr>
+              <w:fldChar w:fldCharType="separate"/>
+            </w:r>
+            <w:r>
+              <w:rPr>
+                <w:noProof/>
+                <w:webHidden/>
+              </w:rPr>
+              <w:t>17</w:t>
+            </w:r>
+            <w:r>
+              <w:rPr>
+                <w:noProof/>
+                <w:webHidden/>
+              </w:rPr>
+              <w:fldChar w:fldCharType="end"/>
+            </w:r>
+          </w:hyperlink>
+        </w:p>
+        <w:p>
+          <w:pPr>
+            <w:pStyle w:val="TOC1"/>
+            <w:rPr>
+              <w:rFonts w:asciiTheme="minorHAnsi" w:eastAsiaTheme="minorEastAsia" w:hAnsiTheme="minorHAnsi" w:cstheme="minorBidi"/>
+              <w:noProof/>
+              <w:sz w:val="22"/>
+              <w:szCs w:val="22"/>
+              <w:lang w:val="de-AT" w:eastAsia="de-AT"/>
+            </w:rPr>
+          </w:pPr>
+          <w:hyperlink w:anchor="_Toc285631274" w:history="1">
+            <w:r>
+              <w:rPr>
+                <w:rStyle w:val="Hyperlink"/>
+                <w:rFonts w:ascii="Times New Roman" w:hAnsi="Times New Roman"/>
+                <w:noProof/>
+              </w:rPr>
+              <w:t>5.</w:t>
+            </w:r>
+            <w:r>
+              <w:rPr>
+                <w:rFonts w:asciiTheme="minorHAnsi" w:eastAsiaTheme="minorEastAsia" w:hAnsiTheme="minorHAnsi" w:cstheme="minorBidi"/>
+                <w:noProof/>
+                <w:sz w:val="22"/>
+                <w:szCs w:val="22"/>
+                <w:lang w:val="de-AT" w:eastAsia="de-AT"/>
+              </w:rPr>
+              <w:tab/>
+            </w:r>
+            <w:r>
+              <w:rPr>
+                <w:rStyle w:val="Hyperlink"/>
+                <w:rFonts w:ascii="Times New Roman" w:hAnsi="Times New Roman"/>
+                <w:noProof/>
+              </w:rPr>
               <w:t>Literaturverzeichnis</w:t>
             </w:r>
             <w:r>
@@ -2773,7 +3045,95 @@
                 <w:noProof/>
                 <w:webHidden/>
               </w:rPr>
-              <w:instrText xml:space="preserve"> PAGEREF _Toc276901286 \h </w:instrText>
+              <w:instrText xml:space="preserve"> PAGEREF _Toc285631274 \h </w:instrText>
+            </w:r>
+            <w:r>
+              <w:rPr>
+                <w:noProof/>
+                <w:webHidden/>
+              </w:rPr>
+            </w:r>
+            <w:r>
+              <w:rPr>
+                <w:noProof/>
+                <w:webHidden/>
+              </w:rPr>
+              <w:fldChar w:fldCharType="separate"/>
+            </w:r>
+            <w:r>
+              <w:rPr>
+                <w:noProof/>
+                <w:webHidden/>
+              </w:rPr>
+              <w:t>18</w:t>
+            </w:r>
+            <w:r>
+              <w:rPr>
+                <w:noProof/>
+                <w:webHidden/>
+              </w:rPr>
+              <w:fldChar w:fldCharType="end"/>
+            </w:r>
+          </w:hyperlink>
+        </w:p>
+        <w:p>
+          <w:pPr>
+            <w:pStyle w:val="TOC1"/>
+            <w:rPr>
+              <w:rFonts w:asciiTheme="minorHAnsi" w:eastAsiaTheme="minorEastAsia" w:hAnsiTheme="minorHAnsi" w:cstheme="minorBidi"/>
+              <w:noProof/>
+              <w:sz w:val="22"/>
+              <w:szCs w:val="22"/>
+              <w:lang w:val="de-AT" w:eastAsia="de-AT"/>
+            </w:rPr>
+          </w:pPr>
+          <w:hyperlink w:anchor="_Toc285631275" w:history="1">
+            <w:r>
+              <w:rPr>
+                <w:rStyle w:val="Hyperlink"/>
+                <w:rFonts w:ascii="Times New Roman" w:hAnsi="Times New Roman"/>
+                <w:noProof/>
+              </w:rPr>
+              <w:t>6.</w:t>
+            </w:r>
+            <w:r>
+              <w:rPr>
+                <w:rFonts w:asciiTheme="minorHAnsi" w:eastAsiaTheme="minorEastAsia" w:hAnsiTheme="minorHAnsi" w:cstheme="minorBidi"/>
+                <w:noProof/>
+                <w:sz w:val="22"/>
+                <w:szCs w:val="22"/>
+                <w:lang w:val="de-AT" w:eastAsia="de-AT"/>
+              </w:rPr>
+              <w:tab/>
+            </w:r>
+            <w:r>
+              <w:rPr>
+                <w:rStyle w:val="Hyperlink"/>
+                <w:rFonts w:ascii="Times New Roman" w:hAnsi="Times New Roman"/>
+                <w:noProof/>
+              </w:rPr>
+              <w:t>Abbildungsverzeichnis</w:t>
+            </w:r>
+            <w:r>
+              <w:rPr>
+                <w:noProof/>
+                <w:webHidden/>
+              </w:rPr>
+              <w:tab/>
+            </w:r>
+            <w:r>
+              <w:rPr>
+                <w:noProof/>
+                <w:webHidden/>
+              </w:rPr>
+              <w:fldChar w:fldCharType="begin"/>
+            </w:r>
+            <w:r>
+              <w:rPr>
+                <w:noProof/>
+                <w:webHidden/>
+              </w:rPr>
+              <w:instrText xml:space="preserve"> PAGEREF _Toc285631275 \h </w:instrText>
             </w:r>
             <w:r>
               <w:rPr>
@@ -2865,12 +3225,18 @@
         <w:lastRenderedPageBreak/>
         <w:t xml:space="preserve"> </w:t>
       </w:r>
-      <w:bookmarkStart w:id="0" w:name="_Toc276901269"/>
+      <w:bookmarkStart w:id="0" w:name="_Toc285631253"/>
       <w:r>
         <w:rPr>
           <w:rFonts w:ascii="Times New Roman" w:hAnsi="Times New Roman"/>
         </w:rPr>
         <w:t>Einleitung</w:t>
+      </w:r>
+      <w:r>
+        <w:rPr>
+          <w:rFonts w:ascii="Times New Roman" w:hAnsi="Times New Roman"/>
+        </w:rPr>
+        <w:t xml:space="preserve"> und Motivation</w:t>
       </w:r>
       <w:bookmarkEnd w:id="0"/>
     </w:p>
@@ -2882,7 +3248,7 @@
           <w:numId w:val="14"/>
         </w:numPr>
       </w:pPr>
-      <w:bookmarkStart w:id="1" w:name="_Toc276901270"/>
+      <w:bookmarkStart w:id="1" w:name="_Toc285631254"/>
       <w:r>
         <w:t>Einführung</w:t>
       </w:r>
@@ -2904,6 +3270,237 @@
           <w:iCs/>
           <w:szCs w:val="24"/>
         </w:rPr>
+        <w:t xml:space="preserve">Coco/R ist ein, am Institut für Systemsoftware an der Johannes Kepler Universität entwickelter, Compiler Generator, welcher aus einer Sprachbeschreibung einen </w:t>
+      </w:r>
+      <w:r>
+        <w:rPr>
+          <w:rFonts w:ascii="Times New Roman" w:hAnsi="Times New Roman"/>
+          <w:iCs/>
+          <w:szCs w:val="24"/>
+        </w:rPr>
+        <w:t xml:space="preserve">LL(1) </w:t>
+      </w:r>
+      <w:r>
+        <w:rPr>
+          <w:rFonts w:ascii="Times New Roman" w:hAnsi="Times New Roman"/>
+          <w:iCs/>
+          <w:szCs w:val="24"/>
+        </w:rPr>
+        <w:t xml:space="preserve">Parser </w:t>
+      </w:r>
+      <w:r>
+        <w:rPr>
+          <w:rFonts w:ascii="Times New Roman" w:hAnsi="Times New Roman"/>
+          <w:iCs/>
+          <w:szCs w:val="24"/>
+        </w:rPr>
+        <w:t>u</w:t>
+      </w:r>
+      <w:r>
+        <w:rPr>
+          <w:rFonts w:ascii="Times New Roman" w:hAnsi="Times New Roman"/>
+          <w:iCs/>
+          <w:szCs w:val="24"/>
+        </w:rPr>
+        <w:t xml:space="preserve">nd einen </w:t>
+      </w:r>
+      <w:r>
+        <w:rPr>
+          <w:rFonts w:ascii="Times New Roman" w:hAnsi="Times New Roman"/>
+          <w:iCs/>
+          <w:szCs w:val="24"/>
+        </w:rPr>
+        <w:t>Scanner</w:t>
+      </w:r>
+      <w:r>
+        <w:rPr>
+          <w:rFonts w:ascii="Times New Roman" w:hAnsi="Times New Roman"/>
+          <w:iCs/>
+          <w:szCs w:val="24"/>
+        </w:rPr>
+        <w:t xml:space="preserve"> erzeugt</w:t>
+      </w:r>
+      <w:r>
+        <w:rPr>
+          <w:rFonts w:ascii="Times New Roman" w:hAnsi="Times New Roman"/>
+          <w:iCs/>
+          <w:szCs w:val="24"/>
+        </w:rPr>
+        <w:t>.</w:t>
+      </w:r>
+      <w:r>
+        <w:rPr>
+          <w:rFonts w:ascii="Times New Roman" w:hAnsi="Times New Roman"/>
+          <w:iCs/>
+          <w:szCs w:val="24"/>
+        </w:rPr>
+        <w:t xml:space="preserve"> </w:t>
+      </w:r>
+      <w:r>
+        <w:rPr>
+          <w:rFonts w:ascii="Times New Roman" w:hAnsi="Times New Roman"/>
+          <w:iCs/>
+          <w:szCs w:val="24"/>
+          <w:lang w:val="de-AT"/>
+        </w:rPr>
+        <w:t>[Möss03]</w:t>
+      </w:r>
+    </w:p>
+    <w:p>
+      <w:pPr>
+        <w:spacing w:line="360" w:lineRule="auto"/>
+        <w:jc w:val="both"/>
+        <w:rPr>
+          <w:rFonts w:ascii="Times New Roman" w:hAnsi="Times New Roman"/>
+          <w:iCs/>
+          <w:szCs w:val="24"/>
+        </w:rPr>
+      </w:pPr>
+    </w:p>
+    <w:p>
+      <w:pPr>
+        <w:spacing w:line="360" w:lineRule="auto"/>
+        <w:jc w:val="both"/>
+        <w:rPr>
+          <w:rFonts w:ascii="Times New Roman" w:hAnsi="Times New Roman"/>
+          <w:iCs/>
+          <w:szCs w:val="24"/>
+        </w:rPr>
+      </w:pPr>
+      <w:r>
+        <w:rPr>
+          <w:rFonts w:ascii="Times New Roman" w:hAnsi="Times New Roman"/>
+          <w:iCs/>
+          <w:szCs w:val="24"/>
+        </w:rPr>
+        <w:t xml:space="preserve">Die Beschreibung der Sprache muss in Form einer Attributierten Grammatik (ATG) angegeben werden. Eine ATG ist eine Beschreibung, welche alle lexikalischen und syntaktischen Regeln der Sprache enthält. </w:t>
+      </w:r>
+    </w:p>
+    <w:p>
+      <w:pPr>
+        <w:spacing w:line="360" w:lineRule="auto"/>
+        <w:jc w:val="both"/>
+        <w:rPr>
+          <w:rFonts w:ascii="Times New Roman" w:hAnsi="Times New Roman"/>
+          <w:iCs/>
+          <w:szCs w:val="24"/>
+        </w:rPr>
+      </w:pPr>
+      <w:r>
+        <w:rPr>
+          <w:rFonts w:ascii="Times New Roman" w:hAnsi="Times New Roman"/>
+          <w:iCs/>
+          <w:szCs w:val="24"/>
+        </w:rPr>
+        <w:t xml:space="preserve">Coco/R gibt es in Varianten für unterschiedliche Programmiersprachen wie beispielsweise C#, Java, C++ und Delphi. Um Coco/R bequem nutzen zu können gibt es Erweiterungen für die Entwicklungsumgebungen Visual Studio, Eclipse und NetBeans. </w:t>
+      </w:r>
+      <w:r>
+        <w:rPr>
+          <w:rFonts w:ascii="Times New Roman" w:hAnsi="Times New Roman"/>
+          <w:iCs/>
+          <w:szCs w:val="24"/>
+        </w:rPr>
+        <w:t>In dieser</w:t>
+      </w:r>
+      <w:r>
+        <w:rPr>
+          <w:rFonts w:ascii="Times New Roman" w:hAnsi="Times New Roman"/>
+          <w:iCs/>
+          <w:szCs w:val="24"/>
+        </w:rPr>
+        <w:t xml:space="preserve"> Arbeit </w:t>
+      </w:r>
+      <w:r>
+        <w:rPr>
+          <w:rFonts w:ascii="Times New Roman" w:hAnsi="Times New Roman"/>
+          <w:iCs/>
+          <w:szCs w:val="24"/>
+        </w:rPr>
+        <w:t>wurde die</w:t>
+      </w:r>
+      <w:r>
+        <w:rPr>
+          <w:rFonts w:ascii="Times New Roman" w:hAnsi="Times New Roman"/>
+          <w:iCs/>
+          <w:szCs w:val="24"/>
+        </w:rPr>
+        <w:t xml:space="preserve"> Java Version von Coco/</w:t>
+      </w:r>
+      <w:r>
+        <w:rPr>
+          <w:rFonts w:ascii="Times New Roman" w:hAnsi="Times New Roman"/>
+          <w:iCs/>
+          <w:szCs w:val="24"/>
+        </w:rPr>
+        <w:t xml:space="preserve">R verwendet, da sich die </w:t>
+      </w:r>
+      <w:r>
+        <w:rPr>
+          <w:rFonts w:ascii="Times New Roman" w:hAnsi="Times New Roman"/>
+          <w:iCs/>
+          <w:szCs w:val="24"/>
+        </w:rPr>
+        <w:t xml:space="preserve">damit </w:t>
+      </w:r>
+      <w:r>
+        <w:rPr>
+          <w:rFonts w:ascii="Times New Roman" w:hAnsi="Times New Roman"/>
+          <w:iCs/>
+          <w:szCs w:val="24"/>
+        </w:rPr>
+        <w:t xml:space="preserve">erzeugten Parser und Scanner </w:t>
+      </w:r>
+      <w:r>
+        <w:rPr>
+          <w:rFonts w:ascii="Times New Roman" w:hAnsi="Times New Roman"/>
+          <w:iCs/>
+          <w:szCs w:val="24"/>
+        </w:rPr>
+        <w:t>sehr gut</w:t>
+      </w:r>
+      <w:r>
+        <w:rPr>
+          <w:rFonts w:ascii="Times New Roman" w:hAnsi="Times New Roman"/>
+          <w:iCs/>
+          <w:szCs w:val="24"/>
+        </w:rPr>
+        <w:t xml:space="preserve"> mit Scala kombinieren lassen.</w:t>
+      </w:r>
+      <w:r>
+        <w:rPr>
+          <w:rFonts w:ascii="Times New Roman" w:hAnsi="Times New Roman"/>
+          <w:iCs/>
+          <w:szCs w:val="24"/>
+        </w:rPr>
+        <w:t xml:space="preserve"> </w:t>
+      </w:r>
+      <w:r>
+        <w:rPr>
+          <w:rFonts w:ascii="Times New Roman" w:hAnsi="Times New Roman"/>
+          <w:iCs/>
+          <w:szCs w:val="24"/>
+          <w:lang w:val="de-AT"/>
+        </w:rPr>
+        <w:t>[Grei10]</w:t>
+      </w:r>
+    </w:p>
+    <w:p/>
+    <w:p>
+      <w:pPr>
+        <w:spacing w:line="360" w:lineRule="auto"/>
+        <w:jc w:val="both"/>
+        <w:rPr>
+          <w:rFonts w:ascii="Times New Roman" w:hAnsi="Times New Roman"/>
+          <w:iCs/>
+          <w:szCs w:val="24"/>
+        </w:rPr>
+      </w:pPr>
+      <w:r>
+        <w:rPr>
+          <w:rFonts w:ascii="Times New Roman" w:hAnsi="Times New Roman"/>
+          <w:iCs/>
+          <w:szCs w:val="24"/>
+        </w:rPr>
         <w:t>VHDL (Very High Speed Integrated Circui</w:t>
       </w:r>
       <w:r>
@@ -3184,8 +3781,7 @@
     </w:p>
     <w:p>
       <w:pPr>
-        <w:spacing w:line="360" w:lineRule="auto"/>
-        <w:jc w:val="both"/>
+        <w:spacing w:line="240" w:lineRule="auto"/>
         <w:rPr>
           <w:rFonts w:ascii="Times New Roman" w:hAnsi="Times New Roman"/>
           <w:iCs/>
@@ -3193,12 +3789,22 @@
           <w:lang w:val="de-AT"/>
         </w:rPr>
       </w:pPr>
+      <w:r>
+        <w:rPr>
+          <w:rFonts w:ascii="Times New Roman" w:hAnsi="Times New Roman"/>
+          <w:iCs/>
+          <w:szCs w:val="24"/>
+          <w:lang w:val="de-AT"/>
+        </w:rPr>
+        <w:br w:type="page"/>
+      </w:r>
     </w:p>
     <w:p>
       <w:pPr>
         <w:pStyle w:val="Heading4"/>
       </w:pPr>
       <w:r>
+        <w:lastRenderedPageBreak/>
         <w:t>VHDL Beispiel</w:t>
       </w:r>
       <w:r>
@@ -4342,59 +4948,18 @@
       </w:pPr>
       <w:r>
         <w:rPr>
-          <w:rFonts w:ascii="Times New Roman" w:hAnsi="Times New Roman"/>
-          <w:iCs/>
-          <w:szCs w:val="24"/>
-        </w:rPr>
-        <w:t xml:space="preserve">Im Rahmen dieser Arbeit </w:t>
-      </w:r>
-      <w:r>
-        <w:rPr>
-          <w:rFonts w:ascii="Times New Roman" w:hAnsi="Times New Roman"/>
-          <w:iCs/>
-          <w:szCs w:val="24"/>
-        </w:rPr>
-        <w:t>wurde</w:t>
-      </w:r>
-      <w:r>
-        <w:rPr>
-          <w:rFonts w:ascii="Times New Roman" w:hAnsi="Times New Roman"/>
-          <w:iCs/>
-          <w:szCs w:val="24"/>
-        </w:rPr>
-        <w:t xml:space="preserve"> eine vollständige Gram</w:t>
-      </w:r>
-      <w:r>
-        <w:rPr>
-          <w:rFonts w:ascii="Times New Roman" w:hAnsi="Times New Roman"/>
-          <w:iCs/>
-          <w:szCs w:val="24"/>
-        </w:rPr>
-        <w:t>m</w:t>
-      </w:r>
-      <w:r>
-        <w:rPr>
-          <w:rFonts w:ascii="Times New Roman" w:hAnsi="Times New Roman"/>
-          <w:iCs/>
-          <w:szCs w:val="24"/>
-        </w:rPr>
-        <w:t>a</w:t>
-      </w:r>
-      <w:r>
-        <w:rPr>
-          <w:rFonts w:ascii="Times New Roman" w:hAnsi="Times New Roman"/>
-          <w:iCs/>
-          <w:szCs w:val="24"/>
-        </w:rPr>
-        <w:t>tik</w:t>
-      </w:r>
-      <w:r>
-        <w:rPr>
-          <w:rFonts w:ascii="Times New Roman" w:hAnsi="Times New Roman"/>
-          <w:iCs/>
-          <w:szCs w:val="24"/>
-        </w:rPr>
-        <w:t xml:space="preserve"> des VHDL 2002 Standards für Coco/R</w:t>
+          <w:sz w:val="23"/>
+          <w:szCs w:val="23"/>
+        </w:rPr>
+        <w:t xml:space="preserve">Ziele dieser Arbeit sind a) </w:t>
+      </w:r>
+      <w:r>
+        <w:rPr>
+          <w:rFonts w:ascii="Times New Roman" w:hAnsi="Times New Roman"/>
+          <w:iCs/>
+          <w:szCs w:val="24"/>
+        </w:rPr>
+        <w:t>eine vollständige Grammatik des VHDL 2002 Standards für Coco/R</w:t>
       </w:r>
       <w:r>
         <w:rPr>
@@ -4411,55 +4976,21 @@
           <w:iCs/>
           <w:szCs w:val="24"/>
         </w:rPr>
-        <w:t xml:space="preserve"> entwickelt</w:t>
-      </w:r>
-      <w:r>
-        <w:rPr>
-          <w:rFonts w:ascii="Times New Roman" w:hAnsi="Times New Roman"/>
-          <w:iCs/>
-          <w:szCs w:val="24"/>
-        </w:rPr>
-        <w:t xml:space="preserve"> und </w:t>
-      </w:r>
-      <w:r>
-        <w:rPr>
-          <w:rFonts w:ascii="Times New Roman" w:hAnsi="Times New Roman"/>
-          <w:iCs/>
-          <w:szCs w:val="24"/>
-        </w:rPr>
-        <w:t xml:space="preserve">es wird </w:t>
-      </w:r>
-      <w:r>
-        <w:rPr>
-          <w:rFonts w:ascii="Times New Roman" w:hAnsi="Times New Roman"/>
-          <w:iCs/>
-          <w:szCs w:val="24"/>
-        </w:rPr>
-        <w:t>dargelegt,</w:t>
-      </w:r>
-      <w:r>
-        <w:rPr>
-          <w:rFonts w:ascii="Times New Roman" w:hAnsi="Times New Roman"/>
-          <w:iCs/>
-          <w:szCs w:val="24"/>
-        </w:rPr>
-        <w:t xml:space="preserve"> wie die dabei </w:t>
-      </w:r>
-      <w:r>
-        <w:rPr>
-          <w:rFonts w:ascii="Times New Roman" w:hAnsi="Times New Roman"/>
-          <w:iCs/>
-          <w:szCs w:val="24"/>
-        </w:rPr>
-        <w:t>aufgetretenen</w:t>
-      </w:r>
-      <w:r>
-        <w:rPr>
-          <w:rFonts w:ascii="Times New Roman" w:hAnsi="Times New Roman"/>
-          <w:iCs/>
-          <w:szCs w:val="24"/>
-        </w:rPr>
-        <w:t xml:space="preserve"> Probleme gelöst wurden.</w:t>
+        <w:t xml:space="preserve"> zu entwickeln und es wir dabei dargelegt, wie die dabei aufgetretenen Probleme gelöst wurden</w:t>
+      </w:r>
+      <w:r>
+        <w:rPr>
+          <w:sz w:val="23"/>
+          <w:szCs w:val="23"/>
+        </w:rPr>
+        <w:t xml:space="preserve">; b) die Grammtik so zu erweitern um einen Abstrakten Syntax Baum (AST) zu erstellen und c) wie der erstelle AST verwendet werden kann, um bestimmte Eigenschaften </w:t>
+      </w:r>
+      <w:r>
+        <w:rPr>
+          <w:sz w:val="23"/>
+          <w:szCs w:val="23"/>
+        </w:rPr>
+        <w:t>des Source Code statisch zu überprüfen.</w:t>
       </w:r>
     </w:p>
     <w:p>
@@ -4480,7 +5011,7 @@
           <w:numId w:val="14"/>
         </w:numPr>
       </w:pPr>
-      <w:bookmarkStart w:id="2" w:name="_Toc276901271"/>
+      <w:bookmarkStart w:id="2" w:name="_Toc285631255"/>
       <w:r>
         <w:t>Aufbau</w:t>
       </w:r>
@@ -4630,7 +5161,65 @@
           <w:iCs/>
           <w:szCs w:val="24"/>
         </w:rPr>
-        <w:t>.</w:t>
+        <w:t xml:space="preserve"> u</w:t>
+      </w:r>
+      <w:r>
+        <w:rPr>
+          <w:rFonts w:ascii="Times New Roman" w:hAnsi="Times New Roman"/>
+          <w:iCs/>
+          <w:szCs w:val="24"/>
+        </w:rPr>
+        <w:t>nd wie dieser traversiert werden</w:t>
+      </w:r>
+      <w:bookmarkStart w:id="3" w:name="_GoBack"/>
+      <w:bookmarkEnd w:id="3"/>
+      <w:r>
+        <w:rPr>
+          <w:rFonts w:ascii="Times New Roman" w:hAnsi="Times New Roman"/>
+          <w:iCs/>
+          <w:szCs w:val="24"/>
+        </w:rPr>
+        <w:t xml:space="preserve"> kann.</w:t>
+      </w:r>
+    </w:p>
+    <w:p>
+      <w:pPr>
+        <w:pStyle w:val="ListParagraph"/>
+        <w:numPr>
+          <w:ilvl w:val="0"/>
+          <w:numId w:val="19"/>
+        </w:numPr>
+        <w:spacing w:line="360" w:lineRule="auto"/>
+        <w:jc w:val="both"/>
+        <w:rPr>
+          <w:rFonts w:ascii="Times New Roman" w:hAnsi="Times New Roman"/>
+          <w:iCs/>
+          <w:szCs w:val="24"/>
+        </w:rPr>
+      </w:pPr>
+      <w:r>
+        <w:rPr>
+          <w:rFonts w:ascii="Times New Roman" w:hAnsi="Times New Roman"/>
+          <w:iCs/>
+          <w:szCs w:val="24"/>
+        </w:rPr>
+        <w:t>Kapitel 4 erklärt anhand eines Beispiels, wie der erstell</w:t>
+      </w:r>
+      <w:r>
+        <w:rPr>
+          <w:rFonts w:ascii="Times New Roman" w:hAnsi="Times New Roman"/>
+          <w:iCs/>
+          <w:szCs w:val="24"/>
+        </w:rPr>
+        <w:t>t</w:t>
+      </w:r>
+      <w:r>
+        <w:rPr>
+          <w:rFonts w:ascii="Times New Roman" w:hAnsi="Times New Roman"/>
+          <w:iCs/>
+          <w:szCs w:val="24"/>
+        </w:rPr>
+        <w:t>e AST verwendet werden kann, um Namenskonventionen zu überprüfen.</w:t>
       </w:r>
     </w:p>
     <w:p>
@@ -4678,7 +5267,7 @@
         <w:lastRenderedPageBreak/>
         <w:t xml:space="preserve"> </w:t>
       </w:r>
-      <w:bookmarkStart w:id="3" w:name="_Toc276901272"/>
+      <w:bookmarkStart w:id="4" w:name="_Toc285631256"/>
       <w:r>
         <w:rPr>
           <w:rFonts w:ascii="Times New Roman" w:hAnsi="Times New Roman"/>
@@ -4691,7 +5280,7 @@
         </w:rPr>
         <w:t>Behebung</w:t>
       </w:r>
-      <w:bookmarkEnd w:id="3"/>
+      <w:bookmarkEnd w:id="4"/>
     </w:p>
     <w:p>
       <w:pPr>
@@ -4866,7 +5455,16 @@
           <w:szCs w:val="24"/>
           <w:lang w:val="de-AT"/>
         </w:rPr>
-        <w:t xml:space="preserve">Hilfe deren </w:t>
+        <w:t xml:space="preserve">deren </w:t>
+      </w:r>
+      <w:r>
+        <w:rPr>
+          <w:rFonts w:ascii="Times New Roman" w:hAnsi="Times New Roman"/>
+          <w:iCs/>
+          <w:szCs w:val="24"/>
+          <w:lang w:val="de-AT"/>
+        </w:rPr>
+        <w:t xml:space="preserve">Hilfe </w:t>
       </w:r>
       <w:r>
         <w:rPr>
@@ -4943,11 +5541,11 @@
           <w:numId w:val="14"/>
         </w:numPr>
       </w:pPr>
-      <w:bookmarkStart w:id="4" w:name="_Toc276901273"/>
+      <w:bookmarkStart w:id="5" w:name="_Toc285631257"/>
       <w:r>
         <w:t>Faktorisierung</w:t>
       </w:r>
-      <w:bookmarkEnd w:id="4"/>
+      <w:bookmarkEnd w:id="5"/>
     </w:p>
     <w:p>
       <w:pPr>
@@ -5108,6 +5706,7 @@
     <w:p>
       <w:pPr>
         <w:pStyle w:val="Heading4"/>
+        <w:jc w:val="left"/>
       </w:pPr>
       <w:r>
         <w:t>Grammatik</w:t>
@@ -6770,11 +7369,11 @@
         </w:rPr>
         <w:t xml:space="preserve"> </w:t>
       </w:r>
-      <w:bookmarkStart w:id="5" w:name="_Toc276901274"/>
+      <w:bookmarkStart w:id="6" w:name="_Toc285631258"/>
       <w:r>
         <w:t>Umwandlung in Iterationen</w:t>
       </w:r>
-      <w:bookmarkEnd w:id="5"/>
+      <w:bookmarkEnd w:id="6"/>
     </w:p>
     <w:p>
       <w:pPr>
@@ -7098,6 +7697,7 @@
     <w:p>
       <w:pPr>
         <w:pStyle w:val="Heading4"/>
+        <w:jc w:val="left"/>
       </w:pPr>
       <w:r>
         <w:t xml:space="preserve">Grammatik </w:t>
@@ -8160,11 +8760,11 @@
       <w:r>
         <w:t xml:space="preserve"> </w:t>
       </w:r>
-      <w:bookmarkStart w:id="6" w:name="_Toc276901275"/>
+      <w:bookmarkStart w:id="7" w:name="_Toc285631259"/>
       <w:r>
         <w:t>Einsatz von Conflict Resolvers</w:t>
       </w:r>
-      <w:bookmarkEnd w:id="6"/>
+      <w:bookmarkEnd w:id="7"/>
     </w:p>
     <w:p>
       <w:pPr>
@@ -8263,14 +8863,14 @@
           <w:lang w:val="de-AT"/>
         </w:rPr>
       </w:pPr>
-      <w:bookmarkStart w:id="7" w:name="_Toc276901276"/>
+      <w:bookmarkStart w:id="8" w:name="_Toc285631260"/>
       <w:r>
         <w:rPr>
           <w:lang w:val="de-AT"/>
         </w:rPr>
         <w:t>Konstante Anzahl von Lookahead Tokens</w:t>
       </w:r>
-      <w:bookmarkEnd w:id="7"/>
+      <w:bookmarkEnd w:id="8"/>
     </w:p>
     <w:p>
       <w:pPr>
@@ -8379,6 +8979,7 @@
     <w:p>
       <w:pPr>
         <w:pStyle w:val="Heading4"/>
+        <w:jc w:val="left"/>
         <w:rPr>
           <w:lang w:val="en-US"/>
         </w:rPr>
@@ -9199,14 +9800,14 @@
           <w:lang w:val="de-AT"/>
         </w:rPr>
       </w:pPr>
-      <w:bookmarkStart w:id="8" w:name="_Toc276901277"/>
+      <w:bookmarkStart w:id="9" w:name="_Toc285631261"/>
       <w:r>
         <w:rPr>
           <w:lang w:val="de-AT"/>
         </w:rPr>
         <w:t>Unbekannte Anzahl von Lookahead Tokens</w:t>
       </w:r>
-      <w:bookmarkEnd w:id="8"/>
+      <w:bookmarkEnd w:id="9"/>
     </w:p>
     <w:p>
       <w:pPr>
@@ -9288,6 +9889,7 @@
     <w:p>
       <w:pPr>
         <w:pStyle w:val="Heading4"/>
+        <w:jc w:val="left"/>
         <w:rPr>
           <w:lang w:val="en-US"/>
         </w:rPr>
@@ -10591,7 +11193,7 @@
         <w:lastRenderedPageBreak/>
         <w:t xml:space="preserve"> </w:t>
       </w:r>
-      <w:bookmarkStart w:id="9" w:name="_Toc276901278"/>
+      <w:bookmarkStart w:id="10" w:name="_Toc285631262"/>
       <w:r>
         <w:rPr>
           <w:rFonts w:ascii="Times New Roman" w:hAnsi="Times New Roman"/>
@@ -10604,7 +11206,7 @@
         </w:rPr>
         <w:t>AST Konstruktion</w:t>
       </w:r>
-      <w:bookmarkEnd w:id="9"/>
+      <w:bookmarkEnd w:id="10"/>
     </w:p>
     <w:p>
       <w:pPr>
@@ -10662,14 +11264,14 @@
           <w:numId w:val="14"/>
         </w:numPr>
       </w:pPr>
-      <w:bookmarkStart w:id="10" w:name="_Toc276901279"/>
+      <w:bookmarkStart w:id="11" w:name="_Toc285631263"/>
       <w:r>
         <w:t xml:space="preserve">Optionale </w:t>
       </w:r>
       <w:r>
         <w:t>Bestandteile</w:t>
       </w:r>
-      <w:bookmarkEnd w:id="10"/>
+      <w:bookmarkEnd w:id="11"/>
     </w:p>
     <w:p>
       <w:pPr>
@@ -10762,7 +11364,13 @@
         <w:t xml:space="preserve">ausdrucksstark </w:t>
       </w:r>
       <w:r>
-        <w:t xml:space="preserve">genug ist um dies zu Modellieren. Man kann dies im nächsten Code-Beispiel sehen, welches aus dem Java </w:t>
+        <w:t xml:space="preserve">genug ist um dies </w:t>
+      </w:r>
+      <w:r>
+        <w:t xml:space="preserve">elegant </w:t>
+      </w:r>
+      <w:r>
+        <w:t xml:space="preserve">zu Modellieren. Man kann dies im nächsten Code-Beispiel sehen, welches aus dem Java </w:t>
       </w:r>
       <w:r>
         <w:t>Compiler Tree API</w:t>
@@ -11831,11 +12439,11 @@
           <w:numId w:val="14"/>
         </w:numPr>
       </w:pPr>
-      <w:bookmarkStart w:id="11" w:name="_Toc276901280"/>
+      <w:bookmarkStart w:id="12" w:name="_Toc285631264"/>
       <w:r>
         <w:t>Alternativen</w:t>
       </w:r>
-      <w:bookmarkEnd w:id="11"/>
+      <w:bookmarkEnd w:id="12"/>
     </w:p>
     <w:p>
       <w:pPr>
@@ -12719,9 +13327,8 @@
           <w:szCs w:val="18"/>
           <w:lang w:val="en-US" w:eastAsia="de-AT"/>
         </w:rPr>
-        <w:t xml:space="preserve"> Left(name) =&gt; //target </w:t>
-      </w:r>
-      <w:proofErr w:type="spellStart"/>
+        <w:t xml:space="preserve"> </w:t>
+      </w:r>
       <w:r>
         <w:rPr>
           <w:rFonts w:ascii="Courier New" w:hAnsi="Courier New" w:cs="Courier New"/>
@@ -12732,9 +13339,9 @@
           <w:szCs w:val="18"/>
           <w:lang w:val="en-US" w:eastAsia="de-AT"/>
         </w:rPr>
-        <w:t>ist</w:t>
-      </w:r>
-      <w:proofErr w:type="spellEnd"/>
+        <w:t xml:space="preserve">Left(name) =&gt; //target </w:t>
+      </w:r>
+      <w:proofErr w:type="spellStart"/>
       <w:r>
         <w:rPr>
           <w:rFonts w:ascii="Courier New" w:hAnsi="Courier New" w:cs="Courier New"/>
@@ -12745,9 +13352,9 @@
           <w:szCs w:val="18"/>
           <w:lang w:val="en-US" w:eastAsia="de-AT"/>
         </w:rPr>
-        <w:t xml:space="preserve"> </w:t>
-      </w:r>
-      <w:proofErr w:type="spellStart"/>
+        <w:t>ist</w:t>
+      </w:r>
+      <w:proofErr w:type="spellEnd"/>
       <w:r>
         <w:rPr>
           <w:rFonts w:ascii="Courier New" w:hAnsi="Courier New" w:cs="Courier New"/>
@@ -12758,9 +13365,9 @@
           <w:szCs w:val="18"/>
           <w:lang w:val="en-US" w:eastAsia="de-AT"/>
         </w:rPr>
-        <w:t>ein</w:t>
-      </w:r>
-      <w:proofErr w:type="spellEnd"/>
+        <w:t xml:space="preserve"> </w:t>
+      </w:r>
+      <w:proofErr w:type="spellStart"/>
       <w:r>
         <w:rPr>
           <w:rFonts w:ascii="Courier New" w:hAnsi="Courier New" w:cs="Courier New"/>
@@ -12771,7 +13378,32 @@
           <w:szCs w:val="18"/>
           <w:lang w:val="en-US" w:eastAsia="de-AT"/>
         </w:rPr>
-        <w:t xml:space="preserve"> name</w:t>
+        <w:t>ein</w:t>
+      </w:r>
+      <w:proofErr w:type="spellEnd"/>
+      <w:r>
+        <w:rPr>
+          <w:rFonts w:ascii="Courier New" w:hAnsi="Courier New" w:cs="Courier New"/>
+          <w:b/>
+          <w:bCs/>
+          <w:color w:val="7F0055"/>
+          <w:sz w:val="18"/>
+          <w:szCs w:val="18"/>
+          <w:lang w:val="en-US" w:eastAsia="de-AT"/>
+        </w:rPr>
+        <w:t xml:space="preserve"> N</w:t>
+      </w:r>
+      <w:r>
+        <w:rPr>
+          <w:rFonts w:ascii="Courier New" w:hAnsi="Courier New" w:cs="Courier New"/>
+          <w:b/>
+          <w:bCs/>
+          <w:color w:val="7F0055"/>
+          <w:sz w:val="18"/>
+          <w:szCs w:val="18"/>
+          <w:lang w:val="en-US" w:eastAsia="de-AT"/>
+        </w:rPr>
+        <w:t>ame</w:t>
       </w:r>
     </w:p>
     <w:p>
@@ -12815,9 +13447,8 @@
           <w:szCs w:val="18"/>
           <w:lang w:val="en-US" w:eastAsia="de-AT"/>
         </w:rPr>
-        <w:t xml:space="preserve"> Right(aggregate) =&gt; //target </w:t>
-      </w:r>
-      <w:proofErr w:type="spellStart"/>
+        <w:t xml:space="preserve"> Right(</w:t>
+      </w:r>
       <w:r>
         <w:rPr>
           <w:rFonts w:ascii="Courier New" w:hAnsi="Courier New" w:cs="Courier New"/>
@@ -12828,9 +13459,9 @@
           <w:szCs w:val="18"/>
           <w:lang w:val="en-US" w:eastAsia="de-AT"/>
         </w:rPr>
-        <w:t>ist</w:t>
-      </w:r>
-      <w:proofErr w:type="spellEnd"/>
+        <w:t xml:space="preserve">aggregate) =&gt; //target </w:t>
+      </w:r>
+      <w:proofErr w:type="spellStart"/>
       <w:r>
         <w:rPr>
           <w:rFonts w:ascii="Courier New" w:hAnsi="Courier New" w:cs="Courier New"/>
@@ -12841,9 +13472,9 @@
           <w:szCs w:val="18"/>
           <w:lang w:val="en-US" w:eastAsia="de-AT"/>
         </w:rPr>
-        <w:t xml:space="preserve"> </w:t>
-      </w:r>
-      <w:proofErr w:type="spellStart"/>
+        <w:t>ist</w:t>
+      </w:r>
+      <w:proofErr w:type="spellEnd"/>
       <w:r>
         <w:rPr>
           <w:rFonts w:ascii="Courier New" w:hAnsi="Courier New" w:cs="Courier New"/>
@@ -12854,9 +13485,9 @@
           <w:szCs w:val="18"/>
           <w:lang w:val="en-US" w:eastAsia="de-AT"/>
         </w:rPr>
-        <w:t>ein</w:t>
-      </w:r>
-      <w:proofErr w:type="spellEnd"/>
+        <w:t xml:space="preserve"> </w:t>
+      </w:r>
+      <w:proofErr w:type="spellStart"/>
       <w:r>
         <w:rPr>
           <w:rFonts w:ascii="Courier New" w:hAnsi="Courier New" w:cs="Courier New"/>
@@ -12867,15 +13498,10 @@
           <w:szCs w:val="18"/>
           <w:lang w:val="en-US" w:eastAsia="de-AT"/>
         </w:rPr>
-        <w:t xml:space="preserve"> aggregate</w:t>
-      </w:r>
-    </w:p>
-    <w:p>
-      <w:pPr>
-        <w:autoSpaceDE w:val="0"/>
-        <w:autoSpaceDN w:val="0"/>
-        <w:adjustRightInd w:val="0"/>
-        <w:spacing w:before="120" w:line="360" w:lineRule="auto"/>
+        <w:t>ein</w:t>
+      </w:r>
+      <w:proofErr w:type="spellEnd"/>
+      <w:r>
         <w:rPr>
           <w:rFonts w:ascii="Courier New" w:hAnsi="Courier New" w:cs="Courier New"/>
           <w:b/>
@@ -12885,7 +13511,8 @@
           <w:szCs w:val="18"/>
           <w:lang w:val="en-US" w:eastAsia="de-AT"/>
         </w:rPr>
-      </w:pPr>
+        <w:t xml:space="preserve"> A</w:t>
+      </w:r>
       <w:r>
         <w:rPr>
           <w:rFonts w:ascii="Courier New" w:hAnsi="Courier New" w:cs="Courier New"/>
@@ -12896,6 +13523,35 @@
           <w:szCs w:val="18"/>
           <w:lang w:val="en-US" w:eastAsia="de-AT"/>
         </w:rPr>
+        <w:t>ggregate</w:t>
+      </w:r>
+    </w:p>
+    <w:p>
+      <w:pPr>
+        <w:autoSpaceDE w:val="0"/>
+        <w:autoSpaceDN w:val="0"/>
+        <w:adjustRightInd w:val="0"/>
+        <w:spacing w:before="120" w:line="360" w:lineRule="auto"/>
+        <w:rPr>
+          <w:rFonts w:ascii="Courier New" w:hAnsi="Courier New" w:cs="Courier New"/>
+          <w:b/>
+          <w:bCs/>
+          <w:color w:val="7F0055"/>
+          <w:sz w:val="18"/>
+          <w:szCs w:val="18"/>
+          <w:lang w:val="en-US" w:eastAsia="de-AT"/>
+        </w:rPr>
+      </w:pPr>
+      <w:r>
+        <w:rPr>
+          <w:rFonts w:ascii="Courier New" w:hAnsi="Courier New" w:cs="Courier New"/>
+          <w:b/>
+          <w:bCs/>
+          <w:color w:val="7F0055"/>
+          <w:sz w:val="18"/>
+          <w:szCs w:val="18"/>
+          <w:lang w:val="en-US" w:eastAsia="de-AT"/>
+        </w:rPr>
         <w:t>}</w:t>
       </w:r>
     </w:p>
@@ -12916,7 +13572,7 @@
           <w:numId w:val="14"/>
         </w:numPr>
       </w:pPr>
-      <w:bookmarkStart w:id="12" w:name="_Toc276901281"/>
+      <w:bookmarkStart w:id="13" w:name="_Toc285631265"/>
       <w:r>
         <w:t>I</w:t>
       </w:r>
@@ -12926,7 +13582,7 @@
       <w:r>
         <w:t>en</w:t>
       </w:r>
-      <w:bookmarkEnd w:id="12"/>
+      <w:bookmarkEnd w:id="13"/>
     </w:p>
     <w:p>
       <w:pPr>
@@ -13275,11 +13931,11 @@
           <w:numId w:val="14"/>
         </w:numPr>
       </w:pPr>
-      <w:bookmarkStart w:id="13" w:name="_Toc276901282"/>
+      <w:bookmarkStart w:id="14" w:name="_Toc285631266"/>
       <w:r>
         <w:t>Mehrere Rückgabewerte</w:t>
       </w:r>
-      <w:bookmarkEnd w:id="13"/>
+      <w:bookmarkEnd w:id="14"/>
     </w:p>
     <w:p>
       <w:pPr>
@@ -13292,7 +13948,16 @@
         <w:t>,</w:t>
       </w:r>
       <w:r>
-        <w:t xml:space="preserve"> werden die Scala TupleX Klassen verwendet, damit wird vermieden viele kleine Klassen zu </w:t>
+        <w:t xml:space="preserve"> werden die Scala Tuple</w:t>
+      </w:r>
+      <w:r>
+        <w:rPr>
+          <w:i/>
+        </w:rPr>
+        <w:t>X</w:t>
+      </w:r>
+      <w:r>
+        <w:t xml:space="preserve"> Klassen verwendet, damit wird vermieden viele kleine Klassen zu </w:t>
       </w:r>
       <w:r>
         <w:t>implementieren</w:t>
@@ -13572,7 +14237,7 @@
           <w:numId w:val="14"/>
         </w:numPr>
       </w:pPr>
-      <w:bookmarkStart w:id="14" w:name="_Toc276901283"/>
+      <w:bookmarkStart w:id="15" w:name="_Toc285631267"/>
       <w:r>
         <w:lastRenderedPageBreak/>
         <w:t>AST Beispiel</w:t>
@@ -13580,7 +14245,7 @@
       <w:r>
         <w:t>e</w:t>
       </w:r>
-      <w:bookmarkEnd w:id="14"/>
+      <w:bookmarkEnd w:id="15"/>
     </w:p>
     <w:p>
       <w:r>
@@ -13602,9 +14267,11 @@
           <w:numId w:val="14"/>
         </w:numPr>
       </w:pPr>
+      <w:bookmarkStart w:id="16" w:name="_Toc285631268"/>
       <w:r>
         <w:t>WhileStatement</w:t>
       </w:r>
+      <w:bookmarkEnd w:id="16"/>
     </w:p>
     <w:p>
       <w:pPr>
@@ -13818,9 +14485,9 @@
         </w:rPr>
         <w:drawing>
           <wp:inline distT="0" distB="0" distL="0" distR="0">
-            <wp:extent cx="3286125" cy="1724025"/>
+            <wp:extent cx="3267075" cy="1724025"/>
             <wp:effectExtent l="0" t="0" r="9525" b="9525"/>
-            <wp:docPr id="6" name="Picture 6"/>
+            <wp:docPr id="5" name="Picture 5"/>
             <wp:cNvGraphicFramePr>
               <a:graphicFrameLocks xmlns:a="http://schemas.openxmlformats.org/drawingml/2006/main" noChangeAspect="1"/>
             </wp:cNvGraphicFramePr>
@@ -13846,7 +14513,7 @@
                   <pic:spPr>
                     <a:xfrm>
                       <a:off x="0" y="0"/>
-                      <a:ext cx="3286125" cy="1724025"/>
+                      <a:ext cx="3267075" cy="1724025"/>
                     </a:xfrm>
                     <a:prstGeom prst="rect">
                       <a:avLst/>
@@ -13870,7 +14537,7 @@
           <w:lang w:val="de-AT" w:eastAsia="de-AT"/>
         </w:rPr>
       </w:pPr>
-      <w:bookmarkStart w:id="15" w:name="_Toc285547025"/>
+      <w:bookmarkStart w:id="17" w:name="_Toc285711812"/>
       <w:r>
         <w:t xml:space="preserve">Abbildung </w:t>
       </w:r>
@@ -13901,7 +14568,7 @@
       <w:r>
         <w:t>für ein While-Statement</w:t>
       </w:r>
-      <w:bookmarkEnd w:id="15"/>
+      <w:bookmarkEnd w:id="17"/>
     </w:p>
     <w:p/>
     <w:p>
@@ -13912,9 +14579,11 @@
           <w:numId w:val="14"/>
         </w:numPr>
       </w:pPr>
+      <w:bookmarkStart w:id="18" w:name="_Toc285631269"/>
       <w:r>
         <w:t>IfStatement</w:t>
       </w:r>
+      <w:bookmarkEnd w:id="18"/>
     </w:p>
     <w:p>
       <w:pPr>
@@ -14296,7 +14965,7 @@
           <w:lang w:val="de-AT" w:eastAsia="de-AT"/>
         </w:rPr>
       </w:pPr>
-      <w:bookmarkStart w:id="16" w:name="_Toc285547026"/>
+      <w:bookmarkStart w:id="19" w:name="_Toc285711813"/>
       <w:r>
         <w:t xml:space="preserve">Abbildung </w:t>
       </w:r>
@@ -14321,7 +14990,7 @@
       <w:r>
         <w:t>: AST Knoten für ein If-Statement</w:t>
       </w:r>
-      <w:bookmarkEnd w:id="16"/>
+      <w:bookmarkEnd w:id="19"/>
     </w:p>
     <w:p/>
     <w:p>
@@ -14332,9 +15001,11 @@
           <w:numId w:val="14"/>
         </w:numPr>
       </w:pPr>
+      <w:bookmarkStart w:id="20" w:name="_Toc285631270"/>
       <w:r>
         <w:t>LogicalExpression</w:t>
       </w:r>
+      <w:bookmarkEnd w:id="20"/>
     </w:p>
     <w:p>
       <w:pPr>
@@ -14464,7 +15135,7 @@
           <w:lang w:val="de-AT" w:eastAsia="de-AT"/>
         </w:rPr>
       </w:pPr>
-      <w:bookmarkStart w:id="17" w:name="_Toc285547027"/>
+      <w:bookmarkStart w:id="21" w:name="_Toc285711814"/>
       <w:r>
         <w:t xml:space="preserve">Abbildung </w:t>
       </w:r>
@@ -14489,13 +15160,12 @@
       <w:r>
         <w:t>: AST Knoten für eine Logical-Expression</w:t>
       </w:r>
-      <w:bookmarkEnd w:id="17"/>
-    </w:p>
-    <w:p>
-      <w:pPr>
-        <w:spacing w:line="240" w:lineRule="auto"/>
-      </w:pPr>
-      <w:bookmarkStart w:id="18" w:name="_Toc276901284"/>
+      <w:bookmarkEnd w:id="21"/>
+    </w:p>
+    <w:p>
+      <w:pPr>
+        <w:spacing w:line="240" w:lineRule="auto"/>
+      </w:pPr>
       <w:r>
         <w:br w:type="page"/>
       </w:r>
@@ -14508,11 +15178,129 @@
           <w:numId w:val="14"/>
         </w:numPr>
       </w:pPr>
+      <w:bookmarkStart w:id="22" w:name="_Toc285631271"/>
       <w:r>
         <w:lastRenderedPageBreak/>
         <w:t>ConstantDeclaration</w:t>
       </w:r>
-    </w:p>
+      <w:bookmarkEnd w:id="22"/>
+    </w:p>
+    <w:p>
+      <w:r>
+        <w:rPr>
+          <w:rFonts w:ascii="Courier New" w:hAnsi="Courier New" w:cs="Courier New"/>
+          <w:b/>
+          <w:bCs/>
+          <w:color w:val="7F0055"/>
+          <w:sz w:val="18"/>
+          <w:szCs w:val="18"/>
+          <w:lang w:val="en-US" w:eastAsia="de-AT"/>
+        </w:rPr>
+        <w:t>constant</w:t>
+      </w:r>
+      <w:r>
+        <w:rPr>
+          <w:lang w:val="de-AT"/>
+        </w:rPr>
+        <w:t xml:space="preserve"> </w:t>
+      </w:r>
+      <w:r>
+        <w:rPr>
+          <w:rFonts w:ascii="Courier New" w:hAnsi="Courier New" w:cs="Courier New"/>
+          <w:b/>
+          <w:bCs/>
+          <w:color w:val="7F0055"/>
+          <w:sz w:val="18"/>
+          <w:szCs w:val="18"/>
+          <w:lang w:val="en-US" w:eastAsia="de-AT"/>
+        </w:rPr>
+        <w:t>PI : real := 3.14159_26535_89793_23846;</w:t>
+      </w:r>
+    </w:p>
+    <w:p>
+      <w:pPr>
+        <w:keepNext/>
+      </w:pPr>
+      <w:r>
+        <w:rPr>
+          <w:noProof/>
+          <w:lang w:val="de-AT" w:eastAsia="de-AT"/>
+        </w:rPr>
+        <w:drawing>
+          <wp:inline distT="0" distB="0" distL="0" distR="0" wp14:anchorId="2B126E50" wp14:editId="7D1EB78B">
+            <wp:extent cx="5759450" cy="1434465"/>
+            <wp:effectExtent l="0" t="0" r="0" b="0"/>
+            <wp:docPr id="4" name="Picture 4"/>
+            <wp:cNvGraphicFramePr>
+              <a:graphicFrameLocks xmlns:a="http://schemas.openxmlformats.org/drawingml/2006/main" noChangeAspect="1"/>
+            </wp:cNvGraphicFramePr>
+            <a:graphic xmlns:a="http://schemas.openxmlformats.org/drawingml/2006/main">
+              <a:graphicData uri="http://schemas.openxmlformats.org/drawingml/2006/picture">
+                <pic:pic xmlns:pic="http://schemas.openxmlformats.org/drawingml/2006/picture">
+                  <pic:nvPicPr>
+                    <pic:cNvPr id="0" name="ConstantDeclaration.gif"/>
+                    <pic:cNvPicPr/>
+                  </pic:nvPicPr>
+                  <pic:blipFill>
+                    <a:blip r:embed="rId14">
+                      <a:extLst>
+                        <a:ext uri="{28A0092B-C50C-407E-A947-70E740481C1C}">
+                          <a14:useLocalDpi xmlns:a14="http://schemas.microsoft.com/office/drawing/2010/main" val="0"/>
+                        </a:ext>
+                      </a:extLst>
+                    </a:blip>
+                    <a:stretch>
+                      <a:fillRect/>
+                    </a:stretch>
+                  </pic:blipFill>
+                  <pic:spPr>
+                    <a:xfrm>
+                      <a:off x="0" y="0"/>
+                      <a:ext cx="5759450" cy="1434465"/>
+                    </a:xfrm>
+                    <a:prstGeom prst="rect">
+                      <a:avLst/>
+                    </a:prstGeom>
+                  </pic:spPr>
+                </pic:pic>
+              </a:graphicData>
+            </a:graphic>
+          </wp:inline>
+        </w:drawing>
+      </w:r>
+    </w:p>
+    <w:p>
+      <w:pPr>
+        <w:pStyle w:val="Caption"/>
+      </w:pPr>
+      <w:bookmarkStart w:id="23" w:name="_Toc285711815"/>
+      <w:r>
+        <w:t xml:space="preserve">Abbildung </w:t>
+      </w:r>
+      <w:r>
+        <w:fldChar w:fldCharType="begin"/>
+      </w:r>
+      <w:r>
+        <w:instrText xml:space="preserve"> SEQ Abbildung \* ARABIC </w:instrText>
+      </w:r>
+      <w:r>
+        <w:fldChar w:fldCharType="separate"/>
+      </w:r>
+      <w:r>
+        <w:rPr>
+          <w:noProof/>
+        </w:rPr>
+        <w:t>4</w:t>
+      </w:r>
+      <w:r>
+        <w:fldChar w:fldCharType="end"/>
+      </w:r>
+      <w:r>
+        <w:t>: AST Knoten für eine Konstanten Deklaration</w:t>
+      </w:r>
+      <w:bookmarkEnd w:id="23"/>
+    </w:p>
+    <w:p/>
     <w:p>
       <w:pPr>
         <w:pStyle w:val="Heading2"/>
@@ -14521,10 +15309,11 @@
           <w:numId w:val="14"/>
         </w:numPr>
       </w:pPr>
+      <w:bookmarkStart w:id="24" w:name="_Toc285631272"/>
       <w:r>
         <w:t>AST Traversierung</w:t>
       </w:r>
-      <w:bookmarkEnd w:id="18"/>
+      <w:bookmarkEnd w:id="24"/>
     </w:p>
     <w:p>
       <w:r>
@@ -15452,7 +16241,6 @@
         <w:spacing w:line="240" w:lineRule="auto"/>
         <w:rPr>
           <w:rFonts w:ascii="Times New Roman" w:hAnsi="Times New Roman"/>
-          <w:sz w:val="48"/>
           <w:lang w:val="de-AT"/>
         </w:rPr>
       </w:pPr>
@@ -15484,98 +16272,420 @@
         <w:lastRenderedPageBreak/>
         <w:t xml:space="preserve"> </w:t>
       </w:r>
-      <w:bookmarkStart w:id="19" w:name="_Toc276901285"/>
-      <w:r>
-        <w:rPr>
-          <w:rFonts w:ascii="Times New Roman" w:hAnsi="Times New Roman"/>
-        </w:rPr>
-        <w:t>Zusammenfassung</w:t>
-      </w:r>
-      <w:bookmarkEnd w:id="19"/>
+      <w:r>
+        <w:rPr>
+          <w:rFonts w:ascii="Times New Roman" w:hAnsi="Times New Roman"/>
+        </w:rPr>
+        <w:t>Beispiel-Anwendung</w:t>
+      </w:r>
     </w:p>
     <w:p>
       <w:pPr>
         <w:autoSpaceDE w:val="0"/>
         <w:autoSpaceDN w:val="0"/>
         <w:adjustRightInd w:val="0"/>
-        <w:spacing w:line="360" w:lineRule="auto"/>
-        <w:jc w:val="both"/>
-        <w:rPr>
-          <w:lang w:val="de-AT"/>
-        </w:rPr>
-      </w:pPr>
-      <w:r>
-        <w:rPr>
-          <w:lang w:val="de-AT"/>
-        </w:rPr>
-        <w:t>Im Rahmen dieser Arbeit wurde eine VHDL Grammatik für Coco/R erstellt. Es wurde dabei erklärt</w:t>
-      </w:r>
-      <w:r>
-        <w:rPr>
-          <w:lang w:val="de-AT"/>
+        <w:spacing w:line="240" w:lineRule="auto"/>
+        <w:rPr>
+          <w:rFonts w:ascii="Courier New" w:hAnsi="Courier New" w:cs="Courier New"/>
+          <w:color w:val="000000"/>
+          <w:sz w:val="20"/>
+          <w:lang w:val="en-US" w:eastAsia="de-AT"/>
+        </w:rPr>
+      </w:pPr>
+      <w:r>
+        <w:rPr>
+          <w:rFonts w:ascii="Courier New" w:hAnsi="Courier New" w:cs="Courier New"/>
+          <w:color w:val="000000"/>
+          <w:sz w:val="20"/>
+          <w:lang w:val="en-US" w:eastAsia="de-AT"/>
+        </w:rPr>
+        <w:t>{</w:t>
+      </w:r>
+    </w:p>
+    <w:p>
+      <w:pPr>
+        <w:autoSpaceDE w:val="0"/>
+        <w:autoSpaceDN w:val="0"/>
+        <w:adjustRightInd w:val="0"/>
+        <w:spacing w:line="240" w:lineRule="auto"/>
+        <w:rPr>
+          <w:rFonts w:ascii="Courier New" w:hAnsi="Courier New" w:cs="Courier New"/>
+          <w:color w:val="000000"/>
+          <w:sz w:val="20"/>
+          <w:lang w:val="en-US" w:eastAsia="de-AT"/>
+        </w:rPr>
+      </w:pPr>
+      <w:r>
+        <w:rPr>
+          <w:rFonts w:ascii="Courier New" w:hAnsi="Courier New" w:cs="Courier New"/>
+          <w:color w:val="000000"/>
+          <w:sz w:val="20"/>
+          <w:lang w:val="en-US" w:eastAsia="de-AT"/>
+        </w:rPr>
+        <w:t xml:space="preserve">  "</w:t>
+      </w:r>
+      <w:proofErr w:type="spellStart"/>
+      <w:r>
+        <w:rPr>
+          <w:rFonts w:ascii="Courier New" w:hAnsi="Courier New" w:cs="Courier New"/>
+          <w:color w:val="000000"/>
+          <w:sz w:val="20"/>
+          <w:lang w:val="en-US" w:eastAsia="de-AT"/>
+        </w:rPr>
+        <w:t>NameChecker</w:t>
+      </w:r>
+      <w:proofErr w:type="spellEnd"/>
+      <w:r>
+        <w:rPr>
+          <w:rFonts w:ascii="Courier New" w:hAnsi="Courier New" w:cs="Courier New"/>
+          <w:color w:val="000000"/>
+          <w:sz w:val="20"/>
+          <w:lang w:val="en-US" w:eastAsia="de-AT"/>
+        </w:rPr>
+        <w:t>": {</w:t>
+      </w:r>
+    </w:p>
+    <w:p>
+      <w:pPr>
+        <w:autoSpaceDE w:val="0"/>
+        <w:autoSpaceDN w:val="0"/>
+        <w:adjustRightInd w:val="0"/>
+        <w:spacing w:line="240" w:lineRule="auto"/>
+        <w:rPr>
+          <w:rFonts w:ascii="Courier New" w:hAnsi="Courier New" w:cs="Courier New"/>
+          <w:color w:val="000000"/>
+          <w:sz w:val="20"/>
+          <w:lang w:val="en-US" w:eastAsia="de-AT"/>
+        </w:rPr>
+      </w:pPr>
+      <w:r>
+        <w:rPr>
+          <w:rFonts w:ascii="Courier New" w:hAnsi="Courier New" w:cs="Courier New"/>
+          <w:color w:val="000000"/>
+          <w:sz w:val="20"/>
+          <w:lang w:val="en-US" w:eastAsia="de-AT"/>
+        </w:rPr>
+        <w:t xml:space="preserve">         "</w:t>
+      </w:r>
+      <w:proofErr w:type="spellStart"/>
+      <w:r>
+        <w:rPr>
+          <w:rFonts w:ascii="Courier New" w:hAnsi="Courier New" w:cs="Courier New"/>
+          <w:color w:val="000000"/>
+          <w:sz w:val="20"/>
+          <w:lang w:val="en-US" w:eastAsia="de-AT"/>
+        </w:rPr>
+        <w:t>VariableDeclaration</w:t>
+      </w:r>
+      <w:proofErr w:type="spellEnd"/>
+      <w:proofErr w:type="gramStart"/>
+      <w:r>
+        <w:rPr>
+          <w:rFonts w:ascii="Courier New" w:hAnsi="Courier New" w:cs="Courier New"/>
+          <w:color w:val="000000"/>
+          <w:sz w:val="20"/>
+          <w:lang w:val="en-US" w:eastAsia="de-AT"/>
+        </w:rPr>
+        <w:t>" :</w:t>
+      </w:r>
+      <w:proofErr w:type="gramEnd"/>
+      <w:r>
+        <w:rPr>
+          <w:rFonts w:ascii="Courier New" w:hAnsi="Courier New" w:cs="Courier New"/>
+          <w:color w:val="000000"/>
+          <w:sz w:val="20"/>
+          <w:lang w:val="en-US" w:eastAsia="de-AT"/>
+        </w:rPr>
+        <w:t xml:space="preserve"> "^</w:t>
+      </w:r>
+      <w:proofErr w:type="spellStart"/>
+      <w:r>
+        <w:rPr>
+          <w:rFonts w:ascii="Courier New" w:hAnsi="Courier New" w:cs="Courier New"/>
+          <w:color w:val="000000"/>
+          <w:sz w:val="20"/>
+          <w:lang w:val="en-US" w:eastAsia="de-AT"/>
+        </w:rPr>
+        <w:t>var</w:t>
+      </w:r>
+      <w:proofErr w:type="spellEnd"/>
+      <w:r>
+        <w:rPr>
+          <w:rFonts w:ascii="Courier New" w:hAnsi="Courier New" w:cs="Courier New"/>
+          <w:color w:val="000000"/>
+          <w:sz w:val="20"/>
+          <w:lang w:val="en-US" w:eastAsia="de-AT"/>
+        </w:rPr>
+        <w:t>[a-z][a-zA-Z0-9]*$"</w:t>
+      </w:r>
+      <w:r>
+        <w:rPr>
+          <w:rFonts w:ascii="Courier New" w:hAnsi="Courier New" w:cs="Courier New"/>
+          <w:color w:val="000000"/>
+          <w:sz w:val="20"/>
+          <w:lang w:val="en-US" w:eastAsia="de-AT"/>
         </w:rPr>
         <w:t>,</w:t>
       </w:r>
-      <w:r>
-        <w:rPr>
-          <w:lang w:val="de-AT"/>
-        </w:rPr>
-        <w:t xml:space="preserve"> wie die vorhandenen LL(1) Konflikte mit drei Strategien gelöst wurden. </w:t>
-      </w:r>
-      <w:r>
-        <w:rPr>
-          <w:lang w:val="de-AT"/>
-        </w:rPr>
-        <w:t>Weiters wurde dargelegt,</w:t>
-      </w:r>
-      <w:r>
-        <w:rPr>
-          <w:lang w:val="de-AT"/>
-        </w:rPr>
-        <w:t xml:space="preserve"> wie diese Grammatik verwendet wurde, um ein</w:t>
-      </w:r>
-      <w:r>
-        <w:rPr>
-          <w:lang w:val="de-AT"/>
-        </w:rPr>
-        <w:t>en</w:t>
-      </w:r>
-      <w:r>
-        <w:rPr>
-          <w:lang w:val="de-AT"/>
-        </w:rPr>
-        <w:t xml:space="preserve"> AST erzeugen.</w:t>
-      </w:r>
-      <w:r>
-        <w:rPr>
-          <w:lang w:val="de-AT"/>
-        </w:rPr>
-        <w:t xml:space="preserve"> Es wurden dann </w:t>
-      </w:r>
-      <w:r>
-        <w:rPr>
-          <w:lang w:val="de-AT"/>
-        </w:rPr>
-        <w:t xml:space="preserve">anhand </w:t>
-      </w:r>
-      <w:r>
-        <w:rPr>
-          <w:lang w:val="de-AT"/>
-        </w:rPr>
-        <w:t>von verschieden Code Beispielen gezeigt, wie dieser gespeichert wird, anschließen wurde verdeutlicht wie der AST traverstiert werden kann, um verschiedene Eigenschaften zu überprüfen.</w:t>
-      </w:r>
-    </w:p>
-    <w:p>
-      <w:pPr>
-        <w:spacing w:line="360" w:lineRule="auto"/>
-        <w:jc w:val="both"/>
-        <w:rPr>
-          <w:lang w:val="de-AT"/>
-        </w:rPr>
-      </w:pPr>
-      <w:r>
-        <w:rPr>
-          <w:lang w:val="de-AT"/>
+    </w:p>
+    <w:p>
+      <w:pPr>
+        <w:autoSpaceDE w:val="0"/>
+        <w:autoSpaceDN w:val="0"/>
+        <w:adjustRightInd w:val="0"/>
+        <w:spacing w:line="240" w:lineRule="auto"/>
+        <w:rPr>
+          <w:rFonts w:ascii="Courier New" w:hAnsi="Courier New" w:cs="Courier New"/>
+          <w:color w:val="000000"/>
+          <w:sz w:val="20"/>
+          <w:lang w:val="en-US" w:eastAsia="de-AT"/>
+        </w:rPr>
+      </w:pPr>
+      <w:r>
+        <w:rPr>
+          <w:rFonts w:ascii="Courier New" w:hAnsi="Courier New" w:cs="Courier New"/>
+          <w:color w:val="000000"/>
+          <w:sz w:val="20"/>
+          <w:lang w:val="en-US" w:eastAsia="de-AT"/>
+        </w:rPr>
+        <w:t xml:space="preserve">         "</w:t>
+      </w:r>
+      <w:proofErr w:type="spellStart"/>
+      <w:r>
+        <w:rPr>
+          <w:rFonts w:ascii="Courier New" w:hAnsi="Courier New" w:cs="Courier New"/>
+          <w:color w:val="000000"/>
+          <w:sz w:val="20"/>
+          <w:lang w:val="en-US" w:eastAsia="de-AT"/>
+        </w:rPr>
+        <w:t>ConstantDeclaration</w:t>
+      </w:r>
+      <w:proofErr w:type="spellEnd"/>
+      <w:proofErr w:type="gramStart"/>
+      <w:r>
+        <w:rPr>
+          <w:rFonts w:ascii="Courier New" w:hAnsi="Courier New" w:cs="Courier New"/>
+          <w:color w:val="000000"/>
+          <w:sz w:val="20"/>
+          <w:lang w:val="en-US" w:eastAsia="de-AT"/>
+        </w:rPr>
+        <w:t>" :</w:t>
+      </w:r>
+      <w:proofErr w:type="gramEnd"/>
+      <w:r>
+        <w:rPr>
+          <w:rFonts w:ascii="Courier New" w:hAnsi="Courier New" w:cs="Courier New"/>
+          <w:color w:val="000000"/>
+          <w:sz w:val="20"/>
+          <w:lang w:val="en-US" w:eastAsia="de-AT"/>
+        </w:rPr>
+        <w:t xml:space="preserve"> "^</w:t>
+      </w:r>
+      <w:proofErr w:type="spellStart"/>
+      <w:r>
+        <w:rPr>
+          <w:rFonts w:ascii="Courier New" w:hAnsi="Courier New" w:cs="Courier New"/>
+          <w:color w:val="000000"/>
+          <w:sz w:val="20"/>
+          <w:lang w:val="en-US" w:eastAsia="de-AT"/>
+        </w:rPr>
+        <w:t>const</w:t>
+      </w:r>
+      <w:proofErr w:type="spellEnd"/>
+      <w:r>
+        <w:rPr>
+          <w:rFonts w:ascii="Courier New" w:hAnsi="Courier New" w:cs="Courier New"/>
+          <w:color w:val="000000"/>
+          <w:sz w:val="20"/>
+          <w:lang w:val="en-US" w:eastAsia="de-AT"/>
+        </w:rPr>
+        <w:t>[a-z][a-zA-Z0-9]*$"</w:t>
+      </w:r>
+      <w:r>
+        <w:rPr>
+          <w:rFonts w:ascii="Courier New" w:hAnsi="Courier New" w:cs="Courier New"/>
+          <w:color w:val="000000"/>
+          <w:sz w:val="20"/>
+          <w:lang w:val="en-US" w:eastAsia="de-AT"/>
+        </w:rPr>
+        <w:t>,</w:t>
+      </w:r>
+    </w:p>
+    <w:p>
+      <w:pPr>
+        <w:autoSpaceDE w:val="0"/>
+        <w:autoSpaceDN w:val="0"/>
+        <w:adjustRightInd w:val="0"/>
+        <w:spacing w:line="240" w:lineRule="auto"/>
+        <w:rPr>
+          <w:rFonts w:ascii="Courier New" w:hAnsi="Courier New" w:cs="Courier New"/>
+          <w:color w:val="000000"/>
+          <w:sz w:val="20"/>
+          <w:lang w:val="en-US" w:eastAsia="de-AT"/>
+        </w:rPr>
+      </w:pPr>
+      <w:r>
+        <w:rPr>
+          <w:rFonts w:ascii="Courier New" w:hAnsi="Courier New" w:cs="Courier New"/>
+          <w:color w:val="000000"/>
+          <w:sz w:val="20"/>
+          <w:lang w:val="en-US" w:eastAsia="de-AT"/>
+        </w:rPr>
+        <w:t xml:space="preserve">         "</w:t>
+      </w:r>
+      <w:proofErr w:type="spellStart"/>
+      <w:r>
+        <w:rPr>
+          <w:rFonts w:ascii="Courier New" w:hAnsi="Courier New" w:cs="Courier New"/>
+          <w:color w:val="000000"/>
+          <w:sz w:val="20"/>
+          <w:lang w:val="en-US" w:eastAsia="de-AT"/>
+        </w:rPr>
+        <w:t>SignalDeclaration</w:t>
+      </w:r>
+      <w:proofErr w:type="spellEnd"/>
+      <w:proofErr w:type="gramStart"/>
+      <w:r>
+        <w:rPr>
+          <w:rFonts w:ascii="Courier New" w:hAnsi="Courier New" w:cs="Courier New"/>
+          <w:color w:val="000000"/>
+          <w:sz w:val="20"/>
+          <w:lang w:val="en-US" w:eastAsia="de-AT"/>
+        </w:rPr>
+        <w:t>" :</w:t>
+      </w:r>
+      <w:proofErr w:type="gramEnd"/>
+      <w:r>
+        <w:rPr>
+          <w:rFonts w:ascii="Courier New" w:hAnsi="Courier New" w:cs="Courier New"/>
+          <w:color w:val="000000"/>
+          <w:sz w:val="20"/>
+          <w:lang w:val="en-US" w:eastAsia="de-AT"/>
+        </w:rPr>
+        <w:t xml:space="preserve"> "^sig[a-z][a-zA-Z0-9]*$"</w:t>
+      </w:r>
+      <w:r>
+        <w:rPr>
+          <w:rFonts w:ascii="Courier New" w:hAnsi="Courier New" w:cs="Courier New"/>
+          <w:color w:val="000000"/>
+          <w:sz w:val="20"/>
+          <w:lang w:val="en-US" w:eastAsia="de-AT"/>
+        </w:rPr>
+        <w:t>,</w:t>
+      </w:r>
+    </w:p>
+    <w:p>
+      <w:pPr>
+        <w:autoSpaceDE w:val="0"/>
+        <w:autoSpaceDN w:val="0"/>
+        <w:adjustRightInd w:val="0"/>
+        <w:spacing w:line="240" w:lineRule="auto"/>
+        <w:rPr>
+          <w:rFonts w:ascii="Courier New" w:hAnsi="Courier New" w:cs="Courier New"/>
+          <w:color w:val="000000"/>
+          <w:sz w:val="20"/>
+          <w:lang w:val="en-US" w:eastAsia="de-AT"/>
+        </w:rPr>
+      </w:pPr>
+      <w:r>
+        <w:rPr>
+          <w:rFonts w:ascii="Courier New" w:hAnsi="Courier New" w:cs="Courier New"/>
+          <w:color w:val="000000"/>
+          <w:sz w:val="20"/>
+          <w:lang w:val="en-US" w:eastAsia="de-AT"/>
+        </w:rPr>
+        <w:t xml:space="preserve">         "</w:t>
+      </w:r>
+      <w:proofErr w:type="spellStart"/>
+      <w:r>
+        <w:rPr>
+          <w:rFonts w:ascii="Courier New" w:hAnsi="Courier New" w:cs="Courier New"/>
+          <w:color w:val="000000"/>
+          <w:sz w:val="20"/>
+          <w:lang w:val="en-US" w:eastAsia="de-AT"/>
+        </w:rPr>
+        <w:t>FileDeclaration</w:t>
+      </w:r>
+      <w:proofErr w:type="spellEnd"/>
+      <w:proofErr w:type="gramStart"/>
+      <w:r>
+        <w:rPr>
+          <w:rFonts w:ascii="Courier New" w:hAnsi="Courier New" w:cs="Courier New"/>
+          <w:color w:val="000000"/>
+          <w:sz w:val="20"/>
+          <w:lang w:val="en-US" w:eastAsia="de-AT"/>
+        </w:rPr>
+        <w:t>" :</w:t>
+      </w:r>
+      <w:proofErr w:type="gramEnd"/>
+      <w:r>
+        <w:rPr>
+          <w:rFonts w:ascii="Courier New" w:hAnsi="Courier New" w:cs="Courier New"/>
+          <w:color w:val="000000"/>
+          <w:sz w:val="20"/>
+          <w:lang w:val="en-US" w:eastAsia="de-AT"/>
+        </w:rPr>
+        <w:t xml:space="preserve"> "^file[a-z][a-zA-Z0-9]*$"</w:t>
+      </w:r>
+    </w:p>
+    <w:p>
+      <w:pPr>
+        <w:autoSpaceDE w:val="0"/>
+        <w:autoSpaceDN w:val="0"/>
+        <w:adjustRightInd w:val="0"/>
+        <w:spacing w:line="240" w:lineRule="auto"/>
+        <w:rPr>
+          <w:rFonts w:ascii="Courier New" w:hAnsi="Courier New" w:cs="Courier New"/>
+          <w:color w:val="000000"/>
+          <w:sz w:val="20"/>
+          <w:lang w:val="en-US" w:eastAsia="de-AT"/>
+        </w:rPr>
+      </w:pPr>
+      <w:r>
+        <w:rPr>
+          <w:rFonts w:ascii="Courier New" w:hAnsi="Courier New" w:cs="Courier New"/>
+          <w:color w:val="000000"/>
+          <w:sz w:val="20"/>
+          <w:lang w:val="en-US" w:eastAsia="de-AT"/>
+        </w:rPr>
+        <w:t xml:space="preserve">  }</w:t>
+      </w:r>
+    </w:p>
+    <w:p>
+      <w:pPr>
+        <w:autoSpaceDE w:val="0"/>
+        <w:autoSpaceDN w:val="0"/>
+        <w:adjustRightInd w:val="0"/>
+        <w:spacing w:line="240" w:lineRule="auto"/>
+        <w:rPr>
+          <w:rFonts w:ascii="Courier New" w:hAnsi="Courier New" w:cs="Courier New"/>
+          <w:color w:val="000000"/>
+          <w:sz w:val="20"/>
+          <w:lang w:val="en-US" w:eastAsia="de-AT"/>
+        </w:rPr>
+      </w:pPr>
+      <w:r>
+        <w:rPr>
+          <w:rFonts w:ascii="Courier New" w:hAnsi="Courier New" w:cs="Courier New"/>
+          <w:color w:val="000000"/>
+          <w:sz w:val="20"/>
+          <w:lang w:val="en-US" w:eastAsia="de-AT"/>
+        </w:rPr>
+        <w:t>}</w:t>
+      </w:r>
+    </w:p>
+    <w:p>
+      <w:pPr>
+        <w:pStyle w:val="Heading1"/>
+        <w:spacing w:after="120" w:line="360" w:lineRule="auto"/>
+        <w:jc w:val="both"/>
+        <w:rPr>
+          <w:sz w:val="24"/>
+        </w:rPr>
+      </w:pPr>
+      <w:r>
+        <w:rPr>
+          <w:sz w:val="24"/>
         </w:rPr>
         <w:br w:type="page"/>
       </w:r>
@@ -15600,117 +16710,85 @@
         <w:lastRenderedPageBreak/>
         <w:t xml:space="preserve"> </w:t>
       </w:r>
-      <w:bookmarkStart w:id="20" w:name="_Toc276901286"/>
-      <w:r>
-        <w:rPr>
-          <w:rFonts w:ascii="Times New Roman" w:hAnsi="Times New Roman"/>
-        </w:rPr>
-        <w:t>Literaturverzeichnis</w:t>
-      </w:r>
-      <w:bookmarkEnd w:id="20"/>
-    </w:p>
-    <w:p>
-      <w:pPr>
+      <w:bookmarkStart w:id="25" w:name="_Toc285631273"/>
+      <w:r>
+        <w:rPr>
+          <w:rFonts w:ascii="Times New Roman" w:hAnsi="Times New Roman"/>
+        </w:rPr>
+        <w:t>Zusammenfassung</w:t>
+      </w:r>
+      <w:bookmarkEnd w:id="25"/>
+    </w:p>
+    <w:p>
+      <w:pPr>
+        <w:autoSpaceDE w:val="0"/>
+        <w:autoSpaceDN w:val="0"/>
+        <w:adjustRightInd w:val="0"/>
         <w:spacing w:line="360" w:lineRule="auto"/>
         <w:jc w:val="both"/>
         <w:rPr>
-          <w:rFonts w:ascii="Times New Roman" w:hAnsi="Times New Roman"/>
-          <w:iCs/>
-          <w:szCs w:val="24"/>
-          <w:lang w:val="en-US"/>
-        </w:rPr>
-      </w:pPr>
-      <w:r>
-        <w:rPr>
-          <w:rFonts w:ascii="Times New Roman" w:hAnsi="Times New Roman"/>
-          <w:iCs/>
-          <w:szCs w:val="24"/>
-          <w:lang w:val="en-US"/>
-        </w:rPr>
-        <w:t xml:space="preserve">[IEEE02] </w:t>
-      </w:r>
-      <w:r>
-        <w:rPr>
-          <w:rFonts w:ascii="Times New Roman" w:hAnsi="Times New Roman"/>
-          <w:iCs/>
-          <w:szCs w:val="24"/>
-          <w:lang w:val="en-US"/>
-        </w:rPr>
-        <w:t>IEEE</w:t>
-      </w:r>
-      <w:r>
-        <w:rPr>
-          <w:rFonts w:ascii="Times New Roman" w:hAnsi="Times New Roman"/>
-          <w:iCs/>
-          <w:szCs w:val="24"/>
-          <w:lang w:val="en-US"/>
-        </w:rPr>
-        <w:t>:</w:t>
-      </w:r>
-      <w:r>
-        <w:rPr>
-          <w:rFonts w:ascii="Times New Roman" w:hAnsi="Times New Roman"/>
-          <w:iCs/>
-          <w:szCs w:val="24"/>
-          <w:lang w:val="en-US"/>
-        </w:rPr>
-        <w:t xml:space="preserve"> Standard VHDL</w:t>
-      </w:r>
-      <w:r>
-        <w:rPr>
-          <w:rFonts w:ascii="Times New Roman" w:hAnsi="Times New Roman"/>
-          <w:iCs/>
-          <w:szCs w:val="24"/>
-          <w:lang w:val="en-US"/>
-        </w:rPr>
-        <w:t xml:space="preserve"> </w:t>
-      </w:r>
-      <w:r>
-        <w:rPr>
-          <w:rFonts w:ascii="Times New Roman" w:hAnsi="Times New Roman"/>
-          <w:iCs/>
-          <w:szCs w:val="24"/>
-          <w:lang w:val="en-US"/>
-        </w:rPr>
-        <w:t>Language Reference Manual</w:t>
-      </w:r>
-      <w:r>
-        <w:rPr>
-          <w:rFonts w:ascii="Times New Roman" w:hAnsi="Times New Roman"/>
-          <w:iCs/>
-          <w:szCs w:val="24"/>
-          <w:lang w:val="en-US"/>
-        </w:rPr>
-        <w:t xml:space="preserve">, </w:t>
-      </w:r>
-      <w:r>
-        <w:rPr>
-          <w:rFonts w:ascii="Times New Roman" w:hAnsi="Times New Roman"/>
-          <w:iCs/>
-          <w:szCs w:val="24"/>
-          <w:lang w:val="en-US"/>
-        </w:rPr>
-        <w:t xml:space="preserve">IEEE </w:t>
-      </w:r>
-      <w:proofErr w:type="gramStart"/>
-      <w:r>
-        <w:rPr>
-          <w:rFonts w:ascii="Times New Roman" w:hAnsi="Times New Roman"/>
-          <w:iCs/>
-          <w:szCs w:val="24"/>
-          <w:lang w:val="en-US"/>
-        </w:rPr>
-        <w:t>Std</w:t>
-      </w:r>
-      <w:proofErr w:type="gramEnd"/>
-      <w:r>
-        <w:rPr>
-          <w:rFonts w:ascii="Times New Roman" w:hAnsi="Times New Roman"/>
-          <w:iCs/>
-          <w:szCs w:val="24"/>
-          <w:lang w:val="en-US"/>
-        </w:rPr>
-        <w:t xml:space="preserve"> 1076™-2002</w:t>
+          <w:lang w:val="de-AT"/>
+        </w:rPr>
+      </w:pPr>
+      <w:r>
+        <w:rPr>
+          <w:lang w:val="de-AT"/>
+        </w:rPr>
+        <w:t>Im Rahmen dieser Arbeit wurde eine VHDL Grammatik für Coco/R erstellt. Es wurde dabei erklärt</w:t>
+      </w:r>
+      <w:r>
+        <w:rPr>
+          <w:lang w:val="de-AT"/>
+        </w:rPr>
+        <w:t>,</w:t>
+      </w:r>
+      <w:r>
+        <w:rPr>
+          <w:lang w:val="de-AT"/>
+        </w:rPr>
+        <w:t xml:space="preserve"> wie die vorhandenen LL(1) Konflikte mit drei Strategien gelöst wurden. </w:t>
+      </w:r>
+      <w:r>
+        <w:rPr>
+          <w:lang w:val="de-AT"/>
+        </w:rPr>
+        <w:t>Weiters wurde dargelegt,</w:t>
+      </w:r>
+      <w:r>
+        <w:rPr>
+          <w:lang w:val="de-AT"/>
+        </w:rPr>
+        <w:t xml:space="preserve"> wie diese Grammatik verwendet wurde, um ein</w:t>
+      </w:r>
+      <w:r>
+        <w:rPr>
+          <w:lang w:val="de-AT"/>
+        </w:rPr>
+        <w:t>en</w:t>
+      </w:r>
+      <w:r>
+        <w:rPr>
+          <w:lang w:val="de-AT"/>
+        </w:rPr>
+        <w:t xml:space="preserve"> AST erzeugen.</w:t>
+      </w:r>
+      <w:r>
+        <w:rPr>
+          <w:lang w:val="de-AT"/>
+        </w:rPr>
+        <w:t xml:space="preserve"> Es wurden dann </w:t>
+      </w:r>
+      <w:r>
+        <w:rPr>
+          <w:lang w:val="de-AT"/>
+        </w:rPr>
+        <w:t xml:space="preserve">anhand </w:t>
+      </w:r>
+      <w:r>
+        <w:rPr>
+          <w:lang w:val="de-AT"/>
+        </w:rPr>
+        <w:t>von verschieden Code Beispielen gezeigt, wie dieser gespeichert wird, anschließen wurde verdeutlicht wie der AST traverstiert werden kann, um verschiedene Eigenschaften zu überprüfen.</w:t>
       </w:r>
     </w:p>
     <w:p>
@@ -15718,222 +16796,15 @@
         <w:spacing w:line="360" w:lineRule="auto"/>
         <w:jc w:val="both"/>
         <w:rPr>
-          <w:rFonts w:ascii="Times New Roman" w:hAnsi="Times New Roman"/>
-          <w:iCs/>
-          <w:szCs w:val="24"/>
-          <w:lang w:val="en-US"/>
-        </w:rPr>
-      </w:pPr>
-    </w:p>
-    <w:p>
-      <w:pPr>
-        <w:spacing w:line="360" w:lineRule="auto"/>
-        <w:jc w:val="both"/>
-        <w:rPr>
-          <w:rFonts w:ascii="Times New Roman" w:hAnsi="Times New Roman"/>
-          <w:iCs/>
-          <w:szCs w:val="24"/>
-          <w:lang w:val="en-US"/>
-        </w:rPr>
-      </w:pPr>
-      <w:r>
-        <w:rPr>
-          <w:rFonts w:ascii="Times New Roman" w:hAnsi="Times New Roman"/>
-          <w:iCs/>
-          <w:szCs w:val="24"/>
-          <w:lang w:val="en-US"/>
-        </w:rPr>
-        <w:t>[Möss03] Mössenböck, H.: The Compiler Generator Coco/R, User Manual</w:t>
-      </w:r>
-    </w:p>
-    <w:p>
-      <w:pPr>
-        <w:spacing w:line="360" w:lineRule="auto"/>
-        <w:jc w:val="both"/>
-        <w:rPr>
-          <w:rFonts w:ascii="Times New Roman" w:hAnsi="Times New Roman"/>
-          <w:iCs/>
-          <w:szCs w:val="24"/>
-          <w:lang w:val="en-US"/>
-        </w:rPr>
-      </w:pPr>
-    </w:p>
-    <w:p>
-      <w:pPr>
-        <w:spacing w:line="360" w:lineRule="auto"/>
-        <w:jc w:val="both"/>
-        <w:rPr>
-          <w:rFonts w:ascii="Times New Roman" w:hAnsi="Times New Roman"/>
-          <w:iCs/>
-          <w:szCs w:val="24"/>
-          <w:lang w:val="en-US"/>
-        </w:rPr>
-      </w:pPr>
-      <w:r>
-        <w:rPr>
-          <w:rFonts w:ascii="Times New Roman" w:hAnsi="Times New Roman"/>
-          <w:iCs/>
-          <w:szCs w:val="24"/>
-          <w:lang w:val="en-US"/>
-        </w:rPr>
-        <w:t>[Par07] Terence Parr: The Definitive ANTLR Reference: Building Domain-Specific Languages. The Pragmatic Programmers, LLC, Raleigh, NC, and Dallas, TX 2007.</w:t>
-      </w:r>
-    </w:p>
-    <w:p>
-      <w:pPr>
-        <w:spacing w:line="360" w:lineRule="auto"/>
-        <w:jc w:val="both"/>
-        <w:rPr>
-          <w:rFonts w:ascii="Times New Roman" w:hAnsi="Times New Roman"/>
-          <w:iCs/>
-          <w:szCs w:val="24"/>
-          <w:lang w:val="en-US"/>
-        </w:rPr>
-      </w:pPr>
-    </w:p>
-    <w:p>
-      <w:pPr>
-        <w:spacing w:line="360" w:lineRule="auto"/>
-        <w:jc w:val="both"/>
-        <w:rPr>
-          <w:rFonts w:ascii="Times New Roman" w:hAnsi="Times New Roman"/>
-          <w:iCs/>
-          <w:szCs w:val="24"/>
-          <w:lang w:val="en-US"/>
-        </w:rPr>
-      </w:pPr>
-      <w:r>
-        <w:rPr>
-          <w:rFonts w:ascii="Times New Roman" w:hAnsi="Times New Roman"/>
-          <w:iCs/>
-          <w:szCs w:val="24"/>
-          <w:lang w:val="en-US"/>
-        </w:rPr>
-        <w:t>[Ash02</w:t>
-      </w:r>
-      <w:r>
-        <w:rPr>
-          <w:rFonts w:ascii="Times New Roman" w:hAnsi="Times New Roman"/>
-          <w:iCs/>
-          <w:szCs w:val="24"/>
-          <w:lang w:val="en-US"/>
-        </w:rPr>
-        <w:t xml:space="preserve">] </w:t>
-      </w:r>
-      <w:r>
-        <w:rPr>
-          <w:rFonts w:ascii="Times New Roman" w:hAnsi="Times New Roman"/>
-          <w:iCs/>
-          <w:szCs w:val="24"/>
-          <w:lang w:val="en-US"/>
-        </w:rPr>
-        <w:t>Peter J. Ashenden: The Designer's Guide to VHDL. Morgan Kaufmann Publishers, San Francisco 2002</w:t>
-      </w:r>
-    </w:p>
-    <w:p>
-      <w:pPr>
-        <w:spacing w:line="360" w:lineRule="auto"/>
-        <w:jc w:val="both"/>
-        <w:rPr>
-          <w:rFonts w:ascii="Times New Roman" w:hAnsi="Times New Roman"/>
-          <w:iCs/>
-          <w:szCs w:val="24"/>
-          <w:lang w:val="en-US"/>
-        </w:rPr>
-      </w:pPr>
-    </w:p>
-    <w:p>
-      <w:pPr>
-        <w:spacing w:line="360" w:lineRule="auto"/>
-        <w:jc w:val="both"/>
-        <w:rPr>
-          <w:rFonts w:ascii="Times New Roman" w:hAnsi="Times New Roman"/>
-          <w:iCs/>
-          <w:szCs w:val="24"/>
-          <w:lang w:val="en-US"/>
-        </w:rPr>
-      </w:pPr>
-      <w:r>
-        <w:rPr>
-          <w:rFonts w:ascii="Times New Roman" w:hAnsi="Times New Roman"/>
-          <w:iCs/>
-          <w:szCs w:val="24"/>
-          <w:lang w:val="en-US"/>
-        </w:rPr>
-        <w:t xml:space="preserve">[Wirth77] Wirth, N.: What Can We Do about the Unnecessary Diversity of Notation for Syntactic Definitions? </w:t>
-      </w:r>
-      <w:r>
-        <w:rPr>
-          <w:rFonts w:ascii="Times New Roman" w:hAnsi="Times New Roman"/>
-          <w:iCs/>
-          <w:szCs w:val="24"/>
-          <w:lang w:val="en-US"/>
-        </w:rPr>
-        <w:t>Communications of the ACM, November 1977</w:t>
-      </w:r>
-    </w:p>
-    <w:p>
-      <w:pPr>
-        <w:spacing w:line="360" w:lineRule="auto"/>
-        <w:jc w:val="both"/>
-        <w:rPr>
-          <w:rFonts w:ascii="Times New Roman" w:hAnsi="Times New Roman"/>
-          <w:iCs/>
-          <w:szCs w:val="24"/>
-          <w:lang w:val="en-US"/>
-        </w:rPr>
-      </w:pPr>
-    </w:p>
-    <w:p>
-      <w:pPr>
-        <w:spacing w:line="360" w:lineRule="auto"/>
-        <w:jc w:val="both"/>
-        <w:rPr>
-          <w:rFonts w:ascii="Times New Roman" w:hAnsi="Times New Roman"/>
-          <w:iCs/>
-          <w:szCs w:val="24"/>
-          <w:lang w:val="en-US"/>
-        </w:rPr>
-      </w:pPr>
-      <w:r>
-        <w:rPr>
-          <w:rFonts w:ascii="Times New Roman" w:hAnsi="Times New Roman"/>
-          <w:iCs/>
-          <w:szCs w:val="24"/>
-          <w:lang w:val="en-US"/>
-        </w:rPr>
-        <w:t>[Od08] Martin Odersky</w:t>
-      </w:r>
-      <w:r>
-        <w:rPr>
-          <w:rFonts w:ascii="Times New Roman" w:hAnsi="Times New Roman"/>
-          <w:iCs/>
-          <w:szCs w:val="24"/>
-          <w:lang w:val="en-US"/>
-        </w:rPr>
-        <w:t xml:space="preserve">, Lex Spoon, Bill Venners: </w:t>
-      </w:r>
-      <w:r>
-        <w:rPr>
-          <w:rFonts w:ascii="Times New Roman" w:hAnsi="Times New Roman"/>
-          <w:iCs/>
-          <w:szCs w:val="24"/>
-          <w:lang w:val="en-US"/>
-        </w:rPr>
-        <w:t>Programming in Scala</w:t>
-      </w:r>
-    </w:p>
-    <w:p>
-      <w:pPr>
-        <w:spacing w:line="360" w:lineRule="auto"/>
-        <w:jc w:val="both"/>
-        <w:rPr>
-          <w:rFonts w:ascii="Times New Roman" w:hAnsi="Times New Roman"/>
-          <w:iCs/>
-          <w:szCs w:val="24"/>
-          <w:lang w:val="en-US"/>
-        </w:rPr>
-      </w:pPr>
+          <w:lang w:val="de-AT"/>
+        </w:rPr>
+      </w:pPr>
+      <w:r>
+        <w:rPr>
+          <w:lang w:val="de-AT"/>
+        </w:rPr>
+        <w:br w:type="page"/>
+      </w:r>
     </w:p>
     <w:p>
       <w:pPr>
@@ -15952,8 +16823,398 @@
         <w:rPr>
           <w:rFonts w:ascii="Times New Roman" w:hAnsi="Times New Roman"/>
         </w:rPr>
+        <w:lastRenderedPageBreak/>
+        <w:t xml:space="preserve"> </w:t>
+      </w:r>
+      <w:bookmarkStart w:id="26" w:name="_Toc285631274"/>
+      <w:r>
+        <w:rPr>
+          <w:rFonts w:ascii="Times New Roman" w:hAnsi="Times New Roman"/>
+        </w:rPr>
+        <w:t>Literaturverzeichnis</w:t>
+      </w:r>
+      <w:bookmarkEnd w:id="26"/>
+    </w:p>
+    <w:p>
+      <w:pPr>
+        <w:spacing w:line="360" w:lineRule="auto"/>
+        <w:jc w:val="both"/>
+        <w:rPr>
+          <w:rFonts w:ascii="Times New Roman" w:hAnsi="Times New Roman"/>
+          <w:iCs/>
+          <w:szCs w:val="24"/>
+          <w:lang w:val="en-US"/>
+        </w:rPr>
+      </w:pPr>
+      <w:r>
+        <w:rPr>
+          <w:rFonts w:ascii="Times New Roman" w:hAnsi="Times New Roman"/>
+          <w:iCs/>
+          <w:szCs w:val="24"/>
+          <w:lang w:val="en-US"/>
+        </w:rPr>
+        <w:t xml:space="preserve">[IEEE02] </w:t>
+      </w:r>
+      <w:r>
+        <w:rPr>
+          <w:rFonts w:ascii="Times New Roman" w:hAnsi="Times New Roman"/>
+          <w:iCs/>
+          <w:szCs w:val="24"/>
+          <w:lang w:val="en-US"/>
+        </w:rPr>
+        <w:t>IEEE</w:t>
+      </w:r>
+      <w:r>
+        <w:rPr>
+          <w:rFonts w:ascii="Times New Roman" w:hAnsi="Times New Roman"/>
+          <w:iCs/>
+          <w:szCs w:val="24"/>
+          <w:lang w:val="en-US"/>
+        </w:rPr>
+        <w:t>:</w:t>
+      </w:r>
+      <w:r>
+        <w:rPr>
+          <w:rFonts w:ascii="Times New Roman" w:hAnsi="Times New Roman"/>
+          <w:iCs/>
+          <w:szCs w:val="24"/>
+          <w:lang w:val="en-US"/>
+        </w:rPr>
+        <w:t xml:space="preserve"> Standard VHDL</w:t>
+      </w:r>
+      <w:r>
+        <w:rPr>
+          <w:rFonts w:ascii="Times New Roman" w:hAnsi="Times New Roman"/>
+          <w:iCs/>
+          <w:szCs w:val="24"/>
+          <w:lang w:val="en-US"/>
+        </w:rPr>
+        <w:t xml:space="preserve"> </w:t>
+      </w:r>
+      <w:r>
+        <w:rPr>
+          <w:rFonts w:ascii="Times New Roman" w:hAnsi="Times New Roman"/>
+          <w:iCs/>
+          <w:szCs w:val="24"/>
+          <w:lang w:val="en-US"/>
+        </w:rPr>
+        <w:t>Language Reference Manual</w:t>
+      </w:r>
+      <w:r>
+        <w:rPr>
+          <w:rFonts w:ascii="Times New Roman" w:hAnsi="Times New Roman"/>
+          <w:iCs/>
+          <w:szCs w:val="24"/>
+          <w:lang w:val="en-US"/>
+        </w:rPr>
+        <w:t xml:space="preserve">, </w:t>
+      </w:r>
+      <w:r>
+        <w:rPr>
+          <w:rFonts w:ascii="Times New Roman" w:hAnsi="Times New Roman"/>
+          <w:iCs/>
+          <w:szCs w:val="24"/>
+          <w:lang w:val="en-US"/>
+        </w:rPr>
+        <w:t xml:space="preserve">IEEE </w:t>
+      </w:r>
+      <w:proofErr w:type="gramStart"/>
+      <w:r>
+        <w:rPr>
+          <w:rFonts w:ascii="Times New Roman" w:hAnsi="Times New Roman"/>
+          <w:iCs/>
+          <w:szCs w:val="24"/>
+          <w:lang w:val="en-US"/>
+        </w:rPr>
+        <w:t>Std</w:t>
+      </w:r>
+      <w:proofErr w:type="gramEnd"/>
+      <w:r>
+        <w:rPr>
+          <w:rFonts w:ascii="Times New Roman" w:hAnsi="Times New Roman"/>
+          <w:iCs/>
+          <w:szCs w:val="24"/>
+          <w:lang w:val="en-US"/>
+        </w:rPr>
+        <w:t xml:space="preserve"> 1076™-2002</w:t>
+      </w:r>
+    </w:p>
+    <w:p>
+      <w:pPr>
+        <w:spacing w:line="360" w:lineRule="auto"/>
+        <w:jc w:val="both"/>
+        <w:rPr>
+          <w:rFonts w:ascii="Times New Roman" w:hAnsi="Times New Roman"/>
+          <w:iCs/>
+          <w:szCs w:val="24"/>
+          <w:lang w:val="en-US"/>
+        </w:rPr>
+      </w:pPr>
+    </w:p>
+    <w:p>
+      <w:pPr>
+        <w:spacing w:line="360" w:lineRule="auto"/>
+        <w:jc w:val="both"/>
+        <w:rPr>
+          <w:rFonts w:ascii="Times New Roman" w:hAnsi="Times New Roman"/>
+          <w:iCs/>
+          <w:szCs w:val="24"/>
+          <w:lang w:val="en-US"/>
+        </w:rPr>
+      </w:pPr>
+      <w:r>
+        <w:rPr>
+          <w:rFonts w:ascii="Times New Roman" w:hAnsi="Times New Roman"/>
+          <w:iCs/>
+          <w:szCs w:val="24"/>
+          <w:lang w:val="en-US"/>
+        </w:rPr>
+        <w:t>[Möss03] Mössenböck, H.: The Compiler Generator Coco/R, User Manual</w:t>
+      </w:r>
+    </w:p>
+    <w:p>
+      <w:pPr>
+        <w:spacing w:line="360" w:lineRule="auto"/>
+        <w:jc w:val="both"/>
+        <w:rPr>
+          <w:rFonts w:ascii="Times New Roman" w:hAnsi="Times New Roman"/>
+          <w:iCs/>
+          <w:szCs w:val="24"/>
+          <w:lang w:val="en-US"/>
+        </w:rPr>
+      </w:pPr>
+    </w:p>
+    <w:p>
+      <w:pPr>
+        <w:spacing w:line="360" w:lineRule="auto"/>
+        <w:jc w:val="both"/>
+        <w:rPr>
+          <w:rFonts w:ascii="Times New Roman" w:hAnsi="Times New Roman"/>
+          <w:iCs/>
+          <w:szCs w:val="24"/>
+          <w:lang w:val="en-US"/>
+        </w:rPr>
+      </w:pPr>
+      <w:r>
+        <w:rPr>
+          <w:rFonts w:ascii="Times New Roman" w:hAnsi="Times New Roman"/>
+          <w:iCs/>
+          <w:szCs w:val="24"/>
+          <w:lang w:val="en-US"/>
+        </w:rPr>
+        <w:t>[Par07] Terence Parr: The Definitive ANTLR Reference: Building Domain-Specific Languages. The Pragmatic Programmers, LLC, Raleigh, NC, and Dallas, TX 2007.</w:t>
+      </w:r>
+    </w:p>
+    <w:p>
+      <w:pPr>
+        <w:spacing w:line="360" w:lineRule="auto"/>
+        <w:jc w:val="both"/>
+        <w:rPr>
+          <w:rFonts w:ascii="Times New Roman" w:hAnsi="Times New Roman"/>
+          <w:iCs/>
+          <w:szCs w:val="24"/>
+          <w:lang w:val="en-US"/>
+        </w:rPr>
+      </w:pPr>
+    </w:p>
+    <w:p>
+      <w:pPr>
+        <w:spacing w:line="360" w:lineRule="auto"/>
+        <w:jc w:val="both"/>
+        <w:rPr>
+          <w:rFonts w:ascii="Times New Roman" w:hAnsi="Times New Roman"/>
+          <w:iCs/>
+          <w:szCs w:val="24"/>
+          <w:lang w:val="en-US"/>
+        </w:rPr>
+      </w:pPr>
+      <w:r>
+        <w:rPr>
+          <w:rFonts w:ascii="Times New Roman" w:hAnsi="Times New Roman"/>
+          <w:iCs/>
+          <w:szCs w:val="24"/>
+          <w:lang w:val="en-US"/>
+        </w:rPr>
+        <w:t>[Ash02</w:t>
+      </w:r>
+      <w:r>
+        <w:rPr>
+          <w:rFonts w:ascii="Times New Roman" w:hAnsi="Times New Roman"/>
+          <w:iCs/>
+          <w:szCs w:val="24"/>
+          <w:lang w:val="en-US"/>
+        </w:rPr>
+        <w:t xml:space="preserve">] </w:t>
+      </w:r>
+      <w:r>
+        <w:rPr>
+          <w:rFonts w:ascii="Times New Roman" w:hAnsi="Times New Roman"/>
+          <w:iCs/>
+          <w:szCs w:val="24"/>
+          <w:lang w:val="en-US"/>
+        </w:rPr>
+        <w:t>Peter J. Ashenden: The Designer's Guide to VHDL. Morgan Kaufmann Publishers, San Francisco 2002</w:t>
+      </w:r>
+    </w:p>
+    <w:p>
+      <w:pPr>
+        <w:spacing w:line="360" w:lineRule="auto"/>
+        <w:jc w:val="both"/>
+        <w:rPr>
+          <w:rFonts w:ascii="Times New Roman" w:hAnsi="Times New Roman"/>
+          <w:iCs/>
+          <w:szCs w:val="24"/>
+          <w:lang w:val="en-US"/>
+        </w:rPr>
+      </w:pPr>
+    </w:p>
+    <w:p>
+      <w:pPr>
+        <w:spacing w:line="360" w:lineRule="auto"/>
+        <w:jc w:val="both"/>
+        <w:rPr>
+          <w:rFonts w:ascii="Times New Roman" w:hAnsi="Times New Roman"/>
+          <w:iCs/>
+          <w:szCs w:val="24"/>
+          <w:lang w:val="en-US"/>
+        </w:rPr>
+      </w:pPr>
+      <w:r>
+        <w:rPr>
+          <w:rFonts w:ascii="Times New Roman" w:hAnsi="Times New Roman"/>
+          <w:iCs/>
+          <w:szCs w:val="24"/>
+          <w:lang w:val="en-US"/>
+        </w:rPr>
+        <w:t xml:space="preserve">[Wirth77] Wirth, N.: What Can We Do about the Unnecessary Diversity of Notation for Syntactic Definitions? </w:t>
+      </w:r>
+      <w:r>
+        <w:rPr>
+          <w:rFonts w:ascii="Times New Roman" w:hAnsi="Times New Roman"/>
+          <w:iCs/>
+          <w:szCs w:val="24"/>
+          <w:lang w:val="en-US"/>
+        </w:rPr>
+        <w:t>Communications of the ACM, November 1977</w:t>
+      </w:r>
+    </w:p>
+    <w:p>
+      <w:pPr>
+        <w:spacing w:line="360" w:lineRule="auto"/>
+        <w:jc w:val="both"/>
+        <w:rPr>
+          <w:rFonts w:ascii="Times New Roman" w:hAnsi="Times New Roman"/>
+          <w:iCs/>
+          <w:szCs w:val="24"/>
+          <w:lang w:val="en-US"/>
+        </w:rPr>
+      </w:pPr>
+    </w:p>
+    <w:p>
+      <w:pPr>
+        <w:spacing w:line="360" w:lineRule="auto"/>
+        <w:jc w:val="both"/>
+        <w:rPr>
+          <w:rFonts w:ascii="Times New Roman" w:hAnsi="Times New Roman"/>
+          <w:iCs/>
+          <w:szCs w:val="24"/>
+          <w:lang w:val="en-US"/>
+        </w:rPr>
+      </w:pPr>
+      <w:r>
+        <w:rPr>
+          <w:rFonts w:ascii="Times New Roman" w:hAnsi="Times New Roman"/>
+          <w:iCs/>
+          <w:szCs w:val="24"/>
+          <w:lang w:val="en-US"/>
+        </w:rPr>
+        <w:t>[Od08] Martin Odersky</w:t>
+      </w:r>
+      <w:r>
+        <w:rPr>
+          <w:rFonts w:ascii="Times New Roman" w:hAnsi="Times New Roman"/>
+          <w:iCs/>
+          <w:szCs w:val="24"/>
+          <w:lang w:val="en-US"/>
+        </w:rPr>
+        <w:t xml:space="preserve">, Lex Spoon, Bill Venners: </w:t>
+      </w:r>
+      <w:r>
+        <w:rPr>
+          <w:rFonts w:ascii="Times New Roman" w:hAnsi="Times New Roman"/>
+          <w:iCs/>
+          <w:szCs w:val="24"/>
+          <w:lang w:val="en-US"/>
+        </w:rPr>
+        <w:t>Programming in Scala</w:t>
+      </w:r>
+    </w:p>
+    <w:p>
+      <w:pPr>
+        <w:spacing w:line="360" w:lineRule="auto"/>
+        <w:jc w:val="both"/>
+        <w:rPr>
+          <w:rFonts w:ascii="Times New Roman" w:hAnsi="Times New Roman"/>
+          <w:iCs/>
+          <w:szCs w:val="24"/>
+          <w:lang w:val="en-US"/>
+        </w:rPr>
+      </w:pPr>
+    </w:p>
+    <w:p>
+      <w:pPr>
+        <w:spacing w:line="360" w:lineRule="auto"/>
+        <w:jc w:val="both"/>
+        <w:rPr>
+          <w:rFonts w:ascii="Times New Roman" w:hAnsi="Times New Roman"/>
+          <w:iCs/>
+          <w:szCs w:val="24"/>
+          <w:lang w:val="de-AT"/>
+        </w:rPr>
+      </w:pPr>
+      <w:r>
+        <w:rPr>
+          <w:rFonts w:ascii="Times New Roman" w:hAnsi="Times New Roman"/>
+          <w:iCs/>
+          <w:szCs w:val="24"/>
+          <w:lang w:val="de-AT"/>
+        </w:rPr>
+        <w:t>[Grei10] Andreas Greilinger, Erweiterung des Eclipse-Plugins für Coco/R um Code-Vervollständigung in semantischen Aktionen</w:t>
+      </w:r>
+    </w:p>
+    <w:p>
+      <w:pPr>
+        <w:spacing w:line="360" w:lineRule="auto"/>
+        <w:jc w:val="both"/>
+        <w:rPr>
+          <w:rFonts w:ascii="Times New Roman" w:hAnsi="Times New Roman"/>
+          <w:iCs/>
+          <w:szCs w:val="24"/>
+          <w:lang w:val="de-AT"/>
+        </w:rPr>
+      </w:pPr>
+    </w:p>
+    <w:p>
+      <w:pPr>
+        <w:pStyle w:val="Heading1"/>
+        <w:numPr>
+          <w:ilvl w:val="0"/>
+          <w:numId w:val="14"/>
+        </w:numPr>
+        <w:spacing w:after="120" w:line="360" w:lineRule="auto"/>
+        <w:jc w:val="both"/>
+        <w:rPr>
+          <w:rFonts w:ascii="Times New Roman" w:hAnsi="Times New Roman"/>
+        </w:rPr>
+      </w:pPr>
+      <w:bookmarkStart w:id="27" w:name="_Toc285631275"/>
+      <w:r>
+        <w:rPr>
+          <w:rFonts w:ascii="Times New Roman" w:hAnsi="Times New Roman"/>
+        </w:rPr>
         <w:t>Abbildungsverzeichnis</w:t>
       </w:r>
+      <w:bookmarkEnd w:id="27"/>
     </w:p>
     <w:p>
       <w:pPr>
@@ -15962,7 +17223,11 @@
           <w:tab w:val="right" w:leader="dot" w:pos="9060"/>
         </w:tabs>
         <w:rPr>
+          <w:rFonts w:asciiTheme="minorHAnsi" w:eastAsiaTheme="minorEastAsia" w:hAnsiTheme="minorHAnsi" w:cstheme="minorBidi"/>
           <w:noProof/>
+          <w:sz w:val="22"/>
+          <w:szCs w:val="22"/>
+          <w:lang w:val="de-AT" w:eastAsia="de-AT"/>
         </w:rPr>
       </w:pPr>
       <w:r>
@@ -15974,7 +17239,7 @@
       <w:r>
         <w:fldChar w:fldCharType="separate"/>
       </w:r>
-      <w:hyperlink w:anchor="_Toc285547025" w:history="1">
+      <w:hyperlink w:anchor="_Toc285711812" w:history="1">
         <w:r>
           <w:rPr>
             <w:rStyle w:val="Hyperlink"/>
@@ -16001,7 +17266,7 @@
             <w:noProof/>
             <w:webHidden/>
           </w:rPr>
-          <w:instrText xml:space="preserve"> PAGEREF _Toc285547025 \h </w:instrText>
+          <w:instrText xml:space="preserve"> PAGEREF _Toc285711812 \h </w:instrText>
         </w:r>
         <w:r>
           <w:rPr>
@@ -16039,10 +17304,14 @@
           <w:tab w:val="right" w:leader="dot" w:pos="9060"/>
         </w:tabs>
         <w:rPr>
+          <w:rFonts w:asciiTheme="minorHAnsi" w:eastAsiaTheme="minorEastAsia" w:hAnsiTheme="minorHAnsi" w:cstheme="minorBidi"/>
           <w:noProof/>
-        </w:rPr>
-      </w:pPr>
-      <w:hyperlink w:anchor="_Toc285547026" w:history="1">
+          <w:sz w:val="22"/>
+          <w:szCs w:val="22"/>
+          <w:lang w:val="de-AT" w:eastAsia="de-AT"/>
+        </w:rPr>
+      </w:pPr>
+      <w:hyperlink w:anchor="_Toc285711813" w:history="1">
         <w:r>
           <w:rPr>
             <w:rStyle w:val="Hyperlink"/>
@@ -16069,7 +17338,7 @@
             <w:noProof/>
             <w:webHidden/>
           </w:rPr>
-          <w:instrText xml:space="preserve"> PAGEREF _Toc285547026 \h </w:instrText>
+          <w:instrText xml:space="preserve"> PAGEREF _Toc285711813 \h </w:instrText>
         </w:r>
         <w:r>
           <w:rPr>
@@ -16107,10 +17376,14 @@
           <w:tab w:val="right" w:leader="dot" w:pos="9060"/>
         </w:tabs>
         <w:rPr>
+          <w:rFonts w:asciiTheme="minorHAnsi" w:eastAsiaTheme="minorEastAsia" w:hAnsiTheme="minorHAnsi" w:cstheme="minorBidi"/>
           <w:noProof/>
-        </w:rPr>
-      </w:pPr>
-      <w:hyperlink w:anchor="_Toc285547027" w:history="1">
+          <w:sz w:val="22"/>
+          <w:szCs w:val="22"/>
+          <w:lang w:val="de-AT" w:eastAsia="de-AT"/>
+        </w:rPr>
+      </w:pPr>
+      <w:hyperlink w:anchor="_Toc285711814" w:history="1">
         <w:r>
           <w:rPr>
             <w:rStyle w:val="Hyperlink"/>
@@ -16137,7 +17410,7 @@
             <w:noProof/>
             <w:webHidden/>
           </w:rPr>
-          <w:instrText xml:space="preserve"> PAGEREF _Toc285547027 \h </w:instrText>
+          <w:instrText xml:space="preserve"> PAGEREF _Toc285711814 \h </w:instrText>
         </w:r>
         <w:r>
           <w:rPr>
@@ -16169,12 +17442,92 @@
       </w:hyperlink>
     </w:p>
     <w:p>
+      <w:pPr>
+        <w:pStyle w:val="TableofFigures"/>
+        <w:tabs>
+          <w:tab w:val="right" w:leader="dot" w:pos="9060"/>
+        </w:tabs>
+        <w:rPr>
+          <w:rFonts w:asciiTheme="minorHAnsi" w:eastAsiaTheme="minorEastAsia" w:hAnsiTheme="minorHAnsi" w:cstheme="minorBidi"/>
+          <w:noProof/>
+          <w:sz w:val="22"/>
+          <w:szCs w:val="22"/>
+          <w:lang w:val="de-AT" w:eastAsia="de-AT"/>
+        </w:rPr>
+      </w:pPr>
+      <w:hyperlink w:anchor="_Toc285711815" w:history="1">
+        <w:r>
+          <w:rPr>
+            <w:rStyle w:val="Hyperlink"/>
+            <w:noProof/>
+          </w:rPr>
+          <w:t>Abbildung 4: AST Knoten für eine Konstanten Deklaration</w:t>
+        </w:r>
+        <w:r>
+          <w:rPr>
+            <w:noProof/>
+            <w:webHidden/>
+          </w:rPr>
+          <w:tab/>
+        </w:r>
+        <w:r>
+          <w:rPr>
+            <w:noProof/>
+            <w:webHidden/>
+          </w:rPr>
+          <w:fldChar w:fldCharType="begin"/>
+        </w:r>
+        <w:r>
+          <w:rPr>
+            <w:noProof/>
+            <w:webHidden/>
+          </w:rPr>
+          <w:instrText xml:space="preserve"> PAGEREF _Toc285711815 \h </w:instrText>
+        </w:r>
+        <w:r>
+          <w:rPr>
+            <w:noProof/>
+            <w:webHidden/>
+          </w:rPr>
+        </w:r>
+        <w:r>
+          <w:rPr>
+            <w:noProof/>
+            <w:webHidden/>
+          </w:rPr>
+          <w:fldChar w:fldCharType="separate"/>
+        </w:r>
+        <w:r>
+          <w:rPr>
+            <w:noProof/>
+            <w:webHidden/>
+          </w:rPr>
+          <w:t>16</w:t>
+        </w:r>
+        <w:r>
+          <w:rPr>
+            <w:noProof/>
+            <w:webHidden/>
+          </w:rPr>
+          <w:fldChar w:fldCharType="end"/>
+        </w:r>
+      </w:hyperlink>
+    </w:p>
+    <w:p>
       <w:r>
         <w:fldChar w:fldCharType="end"/>
       </w:r>
     </w:p>
     <w:p>
       <w:pPr>
+        <w:spacing w:line="240" w:lineRule="auto"/>
+      </w:pPr>
+      <w:r>
+        <w:br w:type="page"/>
+      </w:r>
+    </w:p>
+    <w:p>
+      <w:pPr>
         <w:spacing w:line="360" w:lineRule="auto"/>
         <w:jc w:val="both"/>
         <w:rPr>
@@ -16191,6 +17544,7 @@
           <w:szCs w:val="24"/>
           <w:lang w:val="de-AT"/>
         </w:rPr>
+        <w:lastRenderedPageBreak/>
         <w:t>a) wo weicht die atg von der Spezifikation ab?</w:t>
       </w:r>
       <w:r>
@@ -16214,7 +17568,6 @@
           <w:lang w:val="de-AT"/>
         </w:rPr>
       </w:pPr>
-      <w:bookmarkStart w:id="21" w:name="_GoBack"/>
       <w:r>
         <w:rPr>
           <w:rFonts w:ascii="Times New Roman" w:hAnsi="Times New Roman"/>
@@ -16225,7 +17578,6 @@
         <w:t>b) warum gibt es welche Resolver?</w:t>
       </w:r>
     </w:p>
-    <w:bookmarkEnd w:id="21"/>
     <w:p>
       <w:pPr>
         <w:spacing w:line="360" w:lineRule="auto"/>
@@ -16414,7 +17766,7 @@
       <w:proofErr w:type="gramEnd"/>
     </w:p>
     <w:sectPr>
-      <w:footerReference w:type="default" r:id="rId14"/>
+      <w:footerReference w:type="default" r:id="rId15"/>
       <w:pgSz w:w="11906" w:h="16838" w:code="9"/>
       <w:pgMar w:top="1418" w:right="1418" w:bottom="1134" w:left="1418" w:header="0" w:footer="0" w:gutter="0"/>
       <w:cols w:space="709"/>
@@ -16477,7 +17829,7 @@
           <w:rPr>
             <w:noProof/>
           </w:rPr>
-          <w:t>18</w:t>
+          <w:t>11</w:t>
         </w:r>
         <w:r>
           <w:rPr>
@@ -16587,7 +17939,13 @@
         <w:t xml:space="preserve"> </w:t>
       </w:r>
       <w:r>
-        <w:t>http://www.scala-lang.org/api/2.8.0/scala/Option.html</w:t>
+        <w:t>htt</w:t>
+      </w:r>
+      <w:r>
+        <w:t>p://www.scala-lang.org/api/2.8.1</w:t>
+      </w:r>
+      <w:r>
+        <w:t>/scala/Option.html</w:t>
       </w:r>
     </w:p>
   </w:footnote>
@@ -16609,7 +17967,13 @@
         <w:t xml:space="preserve"> </w:t>
       </w:r>
       <w:r>
-        <w:t>http://www.scala-lang.org/api/2.8.0/scala/Either.html</w:t>
+        <w:t>htt</w:t>
+      </w:r>
+      <w:r>
+        <w:t>p://www.scala-lang.org/api/2.8.1</w:t>
+      </w:r>
+      <w:r>
+        <w:t>/scala/Either.html</w:t>
       </w:r>
     </w:p>
   </w:footnote>
@@ -16631,7 +17995,13 @@
         <w:t xml:space="preserve"> </w:t>
       </w:r>
       <w:r>
-        <w:t>http://www.scala-lang.org/api/2.8.0/scala/collection/Seq.html</w:t>
+        <w:t>htt</w:t>
+      </w:r>
+      <w:r>
+        <w:t>p://www.scala-lang.org/api/2.8.1</w:t>
+      </w:r>
+      <w:r>
+        <w:t>/scala/collection/Seq.html</w:t>
       </w:r>
     </w:p>
   </w:footnote>
@@ -18976,7 +20346,6 @@
   <w:style w:type="character" w:default="1" w:styleId="DefaultParagraphFont">
     <w:name w:val="Default Paragraph Font"/>
     <w:uiPriority w:val="1"/>
-    <w:semiHidden/>
     <w:unhideWhenUsed/>
   </w:style>
   <w:style w:type="table" w:default="1" w:styleId="TableNormal">
@@ -19140,9 +20509,12 @@
     <w:next w:val="Normal"/>
     <w:autoRedefine/>
     <w:uiPriority w:val="39"/>
-    <w:rsid w:val="00BB429C"/>
+    <w:rsid w:val="0081054E"/>
     <w:pPr>
-      <w:spacing w:after="100"/>
+      <w:tabs>
+        <w:tab w:val="left" w:pos="480"/>
+        <w:tab w:val="right" w:leader="dot" w:pos="9060"/>
+      </w:tabs>
     </w:pPr>
   </w:style>
   <w:style w:type="paragraph" w:styleId="TOC2">
@@ -19151,9 +20523,12 @@
     <w:next w:val="Normal"/>
     <w:autoRedefine/>
     <w:uiPriority w:val="39"/>
-    <w:rsid w:val="00BB429C"/>
+    <w:rsid w:val="0081054E"/>
     <w:pPr>
-      <w:spacing w:after="100"/>
+      <w:tabs>
+        <w:tab w:val="left" w:pos="880"/>
+        <w:tab w:val="right" w:leader="dot" w:pos="9060"/>
+      </w:tabs>
       <w:ind w:left="240"/>
     </w:pPr>
   </w:style>
@@ -19163,9 +20538,12 @@
     <w:next w:val="Normal"/>
     <w:autoRedefine/>
     <w:uiPriority w:val="39"/>
-    <w:rsid w:val="00BB429C"/>
+    <w:rsid w:val="0081054E"/>
     <w:pPr>
-      <w:spacing w:after="100"/>
+      <w:tabs>
+        <w:tab w:val="left" w:pos="1320"/>
+        <w:tab w:val="right" w:leader="dot" w:pos="9060"/>
+      </w:tabs>
       <w:ind w:left="480"/>
     </w:pPr>
   </w:style>
@@ -19360,6 +20738,21 @@
     <w:next w:val="Normal"/>
     <w:uiPriority w:val="99"/>
     <w:rsid w:val="00961104"/>
+  </w:style>
+  <w:style w:type="paragraph" w:customStyle="1" w:styleId="Default">
+    <w:name w:val="Default"/>
+    <w:rsid w:val="00250376"/>
+    <w:pPr>
+      <w:autoSpaceDE w:val="0"/>
+      <w:autoSpaceDN w:val="0"/>
+      <w:adjustRightInd w:val="0"/>
+    </w:pPr>
+    <w:rPr>
+      <w:rFonts w:ascii="Calibri" w:hAnsi="Calibri" w:cs="Calibri"/>
+      <w:color w:val="000000"/>
+      <w:sz w:val="24"/>
+      <w:szCs w:val="24"/>
+    </w:rPr>
   </w:style>
 </w:styles>
 </file>
@@ -19587,7 +20980,6 @@
   <w:style w:type="character" w:default="1" w:styleId="DefaultParagraphFont">
     <w:name w:val="Default Paragraph Font"/>
     <w:uiPriority w:val="1"/>
-    <w:semiHidden/>
     <w:unhideWhenUsed/>
   </w:style>
   <w:style w:type="table" w:default="1" w:styleId="TableNormal">
@@ -19751,9 +21143,12 @@
     <w:next w:val="Normal"/>
     <w:autoRedefine/>
     <w:uiPriority w:val="39"/>
-    <w:rsid w:val="00BB429C"/>
+    <w:rsid w:val="0081054E"/>
     <w:pPr>
-      <w:spacing w:after="100"/>
+      <w:tabs>
+        <w:tab w:val="left" w:pos="480"/>
+        <w:tab w:val="right" w:leader="dot" w:pos="9060"/>
+      </w:tabs>
     </w:pPr>
   </w:style>
   <w:style w:type="paragraph" w:styleId="TOC2">
@@ -19762,9 +21157,12 @@
     <w:next w:val="Normal"/>
     <w:autoRedefine/>
     <w:uiPriority w:val="39"/>
-    <w:rsid w:val="00BB429C"/>
+    <w:rsid w:val="0081054E"/>
     <w:pPr>
-      <w:spacing w:after="100"/>
+      <w:tabs>
+        <w:tab w:val="left" w:pos="880"/>
+        <w:tab w:val="right" w:leader="dot" w:pos="9060"/>
+      </w:tabs>
       <w:ind w:left="240"/>
     </w:pPr>
   </w:style>
@@ -19774,9 +21172,12 @@
     <w:next w:val="Normal"/>
     <w:autoRedefine/>
     <w:uiPriority w:val="39"/>
-    <w:rsid w:val="00BB429C"/>
+    <w:rsid w:val="0081054E"/>
     <w:pPr>
-      <w:spacing w:after="100"/>
+      <w:tabs>
+        <w:tab w:val="left" w:pos="1320"/>
+        <w:tab w:val="right" w:leader="dot" w:pos="9060"/>
+      </w:tabs>
       <w:ind w:left="480"/>
     </w:pPr>
   </w:style>
@@ -19971,6 +21372,21 @@
     <w:next w:val="Normal"/>
     <w:uiPriority w:val="99"/>
     <w:rsid w:val="00961104"/>
+  </w:style>
+  <w:style w:type="paragraph" w:customStyle="1" w:styleId="Default">
+    <w:name w:val="Default"/>
+    <w:rsid w:val="00250376"/>
+    <w:pPr>
+      <w:autoSpaceDE w:val="0"/>
+      <w:autoSpaceDN w:val="0"/>
+      <w:adjustRightInd w:val="0"/>
+    </w:pPr>
+    <w:rPr>
+      <w:rFonts w:ascii="Calibri" w:hAnsi="Calibri" w:cs="Calibri"/>
+      <w:color w:val="000000"/>
+      <w:sz w:val="24"/>
+      <w:szCs w:val="24"/>
+    </w:rPr>
   </w:style>
 </w:styles>
 </file>
@@ -20265,7 +21681,7 @@
 </file>
 
 <file path=customXml/itemProps1.xml><?xml version="1.0" encoding="utf-8"?>
-<ds:datastoreItem xmlns:ds="http://schemas.openxmlformats.org/officeDocument/2006/customXml" ds:itemID="{ECD49E79-9716-4E3B-A3A1-EBB7884D555E}">
+<ds:datastoreItem xmlns:ds="http://schemas.openxmlformats.org/officeDocument/2006/customXml" ds:itemID="{3F056157-654A-4D64-93E6-3974AC5D73CA}">
   <ds:schemaRefs>
     <ds:schemaRef ds:uri="http://schemas.openxmlformats.org/officeDocument/2006/bibliography"/>
   </ds:schemaRefs>

</xml_diff>